<commit_message>
Inserção link do git no documento a1
</commit_message>
<xml_diff>
--- a/Aula1/AplicandoConhecimento-A1.docx
+++ b/Aula1/AplicandoConhecimento-A1.docx
@@ -302,6 +302,63 @@
                 <w:rFonts w:ascii="Arial" w:hAnsi="Arial" w:cs="Arial"/>
                 <w:color w:val="000000" w:themeColor="text1"/>
               </w:rPr>
+              <w:t xml:space="preserve">Link </w:t>
+            </w:r>
+            <w:proofErr w:type="spellStart"/>
+            <w:r>
+              <w:rPr>
+                <w:rFonts w:ascii="Arial" w:hAnsi="Arial" w:cs="Arial"/>
+                <w:color w:val="000000" w:themeColor="text1"/>
+              </w:rPr>
+              <w:t>github</w:t>
+            </w:r>
+            <w:proofErr w:type="spellEnd"/>
+            <w:r>
+              <w:rPr>
+                <w:rFonts w:ascii="Arial" w:hAnsi="Arial" w:cs="Arial"/>
+                <w:color w:val="000000" w:themeColor="text1"/>
+              </w:rPr>
+              <w:t xml:space="preserve">: </w:t>
+            </w:r>
+            <w:hyperlink r:id="rId7" w:history="1">
+              <w:r>
+                <w:rPr>
+                  <w:rStyle w:val="Hyperlink"/>
+                  <w:rFonts w:ascii="Arial" w:hAnsi="Arial" w:cs="Arial"/>
+                </w:rPr>
+                <w:t>https://github.com/valdineyatilio/Pr</w:t>
+              </w:r>
+              <w:bookmarkStart w:id="0" w:name="_GoBack"/>
+              <w:bookmarkEnd w:id="0"/>
+              <w:r>
+                <w:rPr>
+                  <w:rStyle w:val="Hyperlink"/>
+                  <w:rFonts w:ascii="Arial" w:hAnsi="Arial" w:cs="Arial"/>
+                </w:rPr>
+                <w:t>o</w:t>
+              </w:r>
+              <w:r>
+                <w:rPr>
+                  <w:rStyle w:val="Hyperlink"/>
+                  <w:rFonts w:ascii="Arial" w:hAnsi="Arial" w:cs="Arial"/>
+                </w:rPr>
+                <w:t>jeto-Aplicado-I</w:t>
+              </w:r>
+            </w:hyperlink>
+          </w:p>
+          <w:p>
+            <w:pPr>
+              <w:spacing w:beforeLines="50" w:before="120"/>
+              <w:rPr>
+                <w:rFonts w:ascii="Arial" w:hAnsi="Arial" w:cs="Arial"/>
+                <w:color w:val="000000" w:themeColor="text1"/>
+              </w:rPr>
+            </w:pPr>
+            <w:r>
+              <w:rPr>
+                <w:rFonts w:ascii="Arial" w:hAnsi="Arial" w:cs="Arial"/>
+                <w:color w:val="000000" w:themeColor="text1"/>
+              </w:rPr>
               <w:t>Título do trabalho</w:t>
             </w:r>
             <w:r>
@@ -311,8 +368,6 @@
               </w:rPr>
               <w:t>.</w:t>
             </w:r>
-            <w:bookmarkStart w:id="0" w:name="_GoBack"/>
-            <w:bookmarkEnd w:id="0"/>
           </w:p>
           <w:p>
             <w:pPr>
@@ -680,78 +735,8 @@
         </w:rPr>
       </w:pPr>
     </w:p>
-    <w:p>
-      <w:pPr>
-        <w:spacing w:line="360" w:lineRule="auto"/>
-        <w:ind w:left="-284"/>
-        <w:jc w:val="both"/>
-        <w:rPr>
-          <w:rFonts w:ascii="Arial" w:hAnsi="Arial" w:cs="Arial"/>
-        </w:rPr>
-      </w:pPr>
-    </w:p>
-    <w:p>
-      <w:pPr>
-        <w:spacing w:line="360" w:lineRule="auto"/>
-        <w:ind w:left="-284"/>
-        <w:jc w:val="both"/>
-        <w:rPr>
-          <w:rFonts w:ascii="Arial" w:hAnsi="Arial" w:cs="Arial"/>
-        </w:rPr>
-      </w:pPr>
-    </w:p>
-    <w:p>
-      <w:pPr>
-        <w:spacing w:line="360" w:lineRule="auto"/>
-        <w:ind w:left="-284"/>
-        <w:jc w:val="both"/>
-        <w:rPr>
-          <w:rFonts w:ascii="Arial" w:hAnsi="Arial" w:cs="Arial"/>
-        </w:rPr>
-      </w:pPr>
-    </w:p>
-    <w:p>
-      <w:pPr>
-        <w:spacing w:line="360" w:lineRule="auto"/>
-        <w:ind w:left="-284"/>
-        <w:jc w:val="both"/>
-        <w:rPr>
-          <w:rFonts w:ascii="Arial" w:hAnsi="Arial" w:cs="Arial"/>
-        </w:rPr>
-      </w:pPr>
-    </w:p>
-    <w:p>
-      <w:pPr>
-        <w:spacing w:line="360" w:lineRule="auto"/>
-        <w:ind w:left="-284"/>
-        <w:jc w:val="both"/>
-        <w:rPr>
-          <w:rFonts w:ascii="Arial" w:hAnsi="Arial" w:cs="Arial"/>
-        </w:rPr>
-      </w:pPr>
-    </w:p>
-    <w:p>
-      <w:pPr>
-        <w:spacing w:line="360" w:lineRule="auto"/>
-        <w:ind w:left="-284"/>
-        <w:jc w:val="both"/>
-        <w:rPr>
-          <w:rFonts w:ascii="Arial" w:hAnsi="Arial" w:cs="Arial"/>
-        </w:rPr>
-      </w:pPr>
-    </w:p>
-    <w:p>
-      <w:pPr>
-        <w:spacing w:line="360" w:lineRule="auto"/>
-        <w:ind w:left="-284"/>
-        <w:jc w:val="both"/>
-        <w:rPr>
-          <w:rFonts w:ascii="Arial" w:hAnsi="Arial" w:cs="Arial"/>
-        </w:rPr>
-      </w:pPr>
-    </w:p>
     <w:sectPr>
-      <w:headerReference w:type="default" r:id="rId7"/>
+      <w:headerReference w:type="default" r:id="rId8"/>
       <w:pgSz w:w="11906" w:h="16838"/>
       <w:pgMar w:top="1417" w:right="1701" w:bottom="1417" w:left="1701" w:header="142" w:footer="708" w:gutter="0"/>
       <w:cols w:space="708"/>
@@ -1400,6 +1385,41 @@
       </w:tblBorders>
     </w:tblPr>
   </w:style>
+  <w:style w:type="character" w:styleId="Hyperlink">
+    <w:name w:val="Hyperlink"/>
+    <w:basedOn w:val="Fontepargpadro"/>
+    <w:uiPriority w:val="99"/>
+    <w:unhideWhenUsed/>
+    <w:rsid w:val="005B6369"/>
+    <w:rPr>
+      <w:color w:val="0000FF" w:themeColor="hyperlink"/>
+      <w:u w:val="single"/>
+    </w:rPr>
+  </w:style>
+  <w:style w:type="character" w:styleId="MenoPendente">
+    <w:name w:val="Unresolved Mention"/>
+    <w:basedOn w:val="Fontepargpadro"/>
+    <w:uiPriority w:val="99"/>
+    <w:semiHidden/>
+    <w:unhideWhenUsed/>
+    <w:rsid w:val="005B6369"/>
+    <w:rPr>
+      <w:color w:val="605E5C"/>
+      <w:shd w:val="clear" w:color="auto" w:fill="E1DFDD"/>
+    </w:rPr>
+  </w:style>
+  <w:style w:type="character" w:styleId="HiperlinkVisitado">
+    <w:name w:val="FollowedHyperlink"/>
+    <w:basedOn w:val="Fontepargpadro"/>
+    <w:uiPriority w:val="99"/>
+    <w:semiHidden/>
+    <w:unhideWhenUsed/>
+    <w:rsid w:val="005D7C0A"/>
+    <w:rPr>
+      <w:color w:val="800080" w:themeColor="followedHyperlink"/>
+      <w:u w:val="single"/>
+    </w:rPr>
+  </w:style>
 </w:styles>
 </file>
 
@@ -1693,7 +1713,7 @@
 </file>
 
 <file path=customXml/itemProps1.xml><?xml version="1.0" encoding="utf-8"?>
-<ds:datastoreItem xmlns:ds="http://schemas.openxmlformats.org/officeDocument/2006/customXml" ds:itemID="{E53800F8-085C-4618-9612-82936EFE97A7}">
+<ds:datastoreItem xmlns:ds="http://schemas.openxmlformats.org/officeDocument/2006/customXml" ds:itemID="{E8C91ECD-4B61-4FC8-B488-9B174B3AA19C}">
   <ds:schemaRefs>
     <ds:schemaRef ds:uri="http://schemas.openxmlformats.org/officeDocument/2006/bibliography"/>
   </ds:schemaRefs>

</xml_diff>

<commit_message>
Atualização documento word pasta Aula1
</commit_message>
<xml_diff>
--- a/Aula1/AplicandoConhecimento-A1.docx
+++ b/Aula1/AplicandoConhecimento-A1.docx
@@ -179,6 +179,88 @@
               </w:rPr>
               <w:t>Valdiney Atílio Pedro</w:t>
             </w:r>
+            <w:r>
+              <w:rPr>
+                <w:rFonts w:ascii="Arial" w:hAnsi="Arial" w:cs="Arial"/>
+                <w:sz w:val="20"/>
+                <w:szCs w:val="20"/>
+              </w:rPr>
+              <w:t xml:space="preserve">; </w:t>
+            </w:r>
+            <w:r>
+              <w:rPr>
+                <w:rFonts w:ascii="Arial" w:hAnsi="Arial" w:cs="Arial"/>
+                <w:sz w:val="20"/>
+                <w:szCs w:val="20"/>
+              </w:rPr>
+              <w:t>Patrícia Corrêa França</w:t>
+            </w:r>
+            <w:r>
+              <w:rPr>
+                <w:rFonts w:ascii="Arial" w:hAnsi="Arial" w:cs="Arial"/>
+                <w:sz w:val="20"/>
+                <w:szCs w:val="20"/>
+              </w:rPr>
+              <w:t xml:space="preserve">; </w:t>
+            </w:r>
+            <w:r>
+              <w:rPr>
+                <w:rFonts w:ascii="Arial" w:hAnsi="Arial" w:cs="Arial"/>
+                <w:sz w:val="20"/>
+                <w:szCs w:val="20"/>
+              </w:rPr>
+              <w:t xml:space="preserve">Mariana </w:t>
+            </w:r>
+            <w:proofErr w:type="spellStart"/>
+            <w:r>
+              <w:rPr>
+                <w:rFonts w:ascii="Arial" w:hAnsi="Arial" w:cs="Arial"/>
+                <w:sz w:val="20"/>
+                <w:szCs w:val="20"/>
+              </w:rPr>
+              <w:t>Alc</w:t>
+            </w:r>
+            <w:r>
+              <w:rPr>
+                <w:rFonts w:ascii="Arial" w:hAnsi="Arial" w:cs="Arial"/>
+                <w:sz w:val="20"/>
+                <w:szCs w:val="20"/>
+              </w:rPr>
+              <w:t>a</w:t>
+            </w:r>
+            <w:r>
+              <w:rPr>
+                <w:rFonts w:ascii="Arial" w:hAnsi="Arial" w:cs="Arial"/>
+                <w:sz w:val="20"/>
+                <w:szCs w:val="20"/>
+              </w:rPr>
+              <w:t>ntara</w:t>
+            </w:r>
+            <w:proofErr w:type="spellEnd"/>
+            <w:r>
+              <w:rPr>
+                <w:rFonts w:ascii="Arial" w:hAnsi="Arial" w:cs="Arial"/>
+                <w:sz w:val="20"/>
+                <w:szCs w:val="20"/>
+              </w:rPr>
+              <w:t xml:space="preserve">; </w:t>
+            </w:r>
+            <w:r>
+              <w:rPr>
+                <w:rFonts w:ascii="Arial" w:hAnsi="Arial" w:cs="Arial"/>
+                <w:sz w:val="20"/>
+                <w:szCs w:val="20"/>
+              </w:rPr>
+              <w:t>Mariana Simões</w:t>
+            </w:r>
+            <w:r>
+              <w:rPr>
+                <w:rFonts w:ascii="Arial" w:hAnsi="Arial" w:cs="Arial"/>
+                <w:sz w:val="20"/>
+                <w:szCs w:val="20"/>
+              </w:rPr>
+              <w:t>.</w:t>
+            </w:r>
           </w:p>
         </w:tc>
       </w:tr>
@@ -240,6 +322,48 @@
               </w:rPr>
               <w:t>10424616</w:t>
             </w:r>
+            <w:r>
+              <w:rPr>
+                <w:rFonts w:ascii="Arial" w:hAnsi="Arial" w:cs="Arial"/>
+                <w:sz w:val="20"/>
+                <w:szCs w:val="20"/>
+              </w:rPr>
+              <w:t xml:space="preserve">; </w:t>
+            </w:r>
+            <w:r>
+              <w:rPr>
+                <w:rFonts w:ascii="Arial" w:hAnsi="Arial" w:cs="Arial"/>
+                <w:sz w:val="20"/>
+                <w:szCs w:val="20"/>
+              </w:rPr>
+              <w:t>10423533</w:t>
+            </w:r>
+            <w:r>
+              <w:rPr>
+                <w:rFonts w:ascii="Arial" w:hAnsi="Arial" w:cs="Arial"/>
+                <w:sz w:val="20"/>
+                <w:szCs w:val="20"/>
+              </w:rPr>
+              <w:t xml:space="preserve">; ; </w:t>
+            </w:r>
+            <w:r>
+              <w:rPr>
+                <w:rFonts w:ascii="Arial" w:hAnsi="Arial" w:cs="Arial"/>
+                <w:sz w:val="20"/>
+                <w:szCs w:val="20"/>
+              </w:rPr>
+              <w:t>10424388</w:t>
+            </w:r>
+            <w:r>
+              <w:rPr>
+                <w:rFonts w:ascii="Arial" w:hAnsi="Arial" w:cs="Arial"/>
+                <w:sz w:val="20"/>
+                <w:szCs w:val="20"/>
+              </w:rPr>
+              <w:t>.</w:t>
+            </w:r>
+            <w:bookmarkStart w:id="0" w:name="_GoBack"/>
+            <w:bookmarkEnd w:id="0"/>
           </w:p>
         </w:tc>
       </w:tr>
@@ -326,23 +450,7 @@
                   <w:rStyle w:val="Hyperlink"/>
                   <w:rFonts w:ascii="Arial" w:hAnsi="Arial" w:cs="Arial"/>
                 </w:rPr>
-                <w:t>https://github.com/valdineyatilio/Pr</w:t>
-              </w:r>
-              <w:bookmarkStart w:id="0" w:name="_GoBack"/>
-              <w:bookmarkEnd w:id="0"/>
-              <w:r>
-                <w:rPr>
-                  <w:rStyle w:val="Hyperlink"/>
-                  <w:rFonts w:ascii="Arial" w:hAnsi="Arial" w:cs="Arial"/>
-                </w:rPr>
-                <w:t>o</w:t>
-              </w:r>
-              <w:r>
-                <w:rPr>
-                  <w:rStyle w:val="Hyperlink"/>
-                  <w:rFonts w:ascii="Arial" w:hAnsi="Arial" w:cs="Arial"/>
-                </w:rPr>
-                <w:t>jeto-Aplicado-I</w:t>
+                <w:t>https://github.com/valdineyatilio/Projeto-Aplicado-I</w:t>
               </w:r>
             </w:hyperlink>
           </w:p>
@@ -1713,7 +1821,7 @@
 </file>
 
 <file path=customXml/itemProps1.xml><?xml version="1.0" encoding="utf-8"?>
-<ds:datastoreItem xmlns:ds="http://schemas.openxmlformats.org/officeDocument/2006/customXml" ds:itemID="{E8C91ECD-4B61-4FC8-B488-9B174B3AA19C}">
+<ds:datastoreItem xmlns:ds="http://schemas.openxmlformats.org/officeDocument/2006/customXml" ds:itemID="{3C4D5292-CEA2-4887-8DBE-FD1535E852A6}">
   <ds:schemaRefs>
     <ds:schemaRef ds:uri="http://schemas.openxmlformats.org/officeDocument/2006/bibliography"/>
   </ds:schemaRefs>

</xml_diff>

<commit_message>
Atualização word A1, A2, A3 e A4
</commit_message>
<xml_diff>
--- a/Aula1/AplicandoConhecimento-A1.docx
+++ b/Aula1/AplicandoConhecimento-A1.docx
@@ -14,6 +14,7 @@
           <w:szCs w:val="28"/>
         </w:rPr>
       </w:pPr>
+      <w:bookmarkStart w:id="0" w:name="_GoBack"/>
       <w:r>
         <w:rPr>
           <w:rFonts w:ascii="Arial" w:hAnsi="Arial" w:cs="Arial"/>
@@ -344,7 +345,39 @@
                 <w:sz w:val="20"/>
                 <w:szCs w:val="20"/>
               </w:rPr>
-              <w:t xml:space="preserve">; ; </w:t>
+              <w:t>;</w:t>
+            </w:r>
+            <w:r>
+              <w:rPr>
+                <w:rFonts w:ascii="Arial" w:hAnsi="Arial" w:cs="Arial"/>
+                <w:sz w:val="20"/>
+                <w:szCs w:val="20"/>
+              </w:rPr>
+              <w:t xml:space="preserve"> </w:t>
+            </w:r>
+            <w:r>
+              <w:rPr>
+                <w:rFonts w:ascii="Arial" w:hAnsi="Arial" w:cs="Arial"/>
+                <w:sz w:val="20"/>
+                <w:szCs w:val="20"/>
+              </w:rPr>
+              <w:t>10423653</w:t>
+            </w:r>
+            <w:r>
+              <w:rPr>
+                <w:rFonts w:ascii="Arial" w:hAnsi="Arial" w:cs="Arial"/>
+                <w:sz w:val="20"/>
+                <w:szCs w:val="20"/>
+              </w:rPr>
+              <w:t>;</w:t>
+            </w:r>
+            <w:r>
+              <w:rPr>
+                <w:rFonts w:ascii="Arial" w:hAnsi="Arial" w:cs="Arial"/>
+                <w:sz w:val="20"/>
+                <w:szCs w:val="20"/>
+              </w:rPr>
+              <w:t xml:space="preserve"> </w:t>
             </w:r>
             <w:r>
               <w:rPr>
@@ -362,8 +395,6 @@
               </w:rPr>
               <w:t>.</w:t>
             </w:r>
-            <w:bookmarkStart w:id="0" w:name="_GoBack"/>
-            <w:bookmarkEnd w:id="0"/>
           </w:p>
         </w:tc>
       </w:tr>
@@ -833,6 +864,7 @@
         </w:rPr>
       </w:pPr>
     </w:p>
+    <w:bookmarkEnd w:id="0"/>
     <w:p>
       <w:pPr>
         <w:spacing w:line="360" w:lineRule="auto"/>
@@ -1821,7 +1853,7 @@
 </file>
 
 <file path=customXml/itemProps1.xml><?xml version="1.0" encoding="utf-8"?>
-<ds:datastoreItem xmlns:ds="http://schemas.openxmlformats.org/officeDocument/2006/customXml" ds:itemID="{3C4D5292-CEA2-4887-8DBE-FD1535E852A6}">
+<ds:datastoreItem xmlns:ds="http://schemas.openxmlformats.org/officeDocument/2006/customXml" ds:itemID="{D8EF7AC7-0531-4785-8BD1-6AB794C47C0B}">
   <ds:schemaRefs>
     <ds:schemaRef ds:uri="http://schemas.openxmlformats.org/officeDocument/2006/bibliography"/>
   </ds:schemaRefs>

</xml_diff>

<commit_message>
Atualização word e inserção metadados youtube
</commit_message>
<xml_diff>
--- a/Aula1/AplicandoConhecimento-A1.docx
+++ b/Aula1/AplicandoConhecimento-A1.docx
@@ -14,7 +14,6 @@
           <w:szCs w:val="28"/>
         </w:rPr>
       </w:pPr>
-      <w:bookmarkStart w:id="0" w:name="_GoBack"/>
       <w:r>
         <w:rPr>
           <w:rFonts w:ascii="Arial" w:hAnsi="Arial" w:cs="Arial"/>
@@ -446,7 +445,7 @@
           </w:p>
           <w:p>
             <w:pPr>
-              <w:spacing w:beforeLines="50" w:before="120"/>
+              <w:spacing w:beforeLines="50" w:before="120" w:line="360" w:lineRule="auto"/>
               <w:rPr>
                 <w:rFonts w:ascii="Arial" w:hAnsi="Arial" w:cs="Arial"/>
                 <w:color w:val="000000" w:themeColor="text1"/>
@@ -481,146 +480,27 @@
                   <w:rStyle w:val="Hyperlink"/>
                   <w:rFonts w:ascii="Arial" w:hAnsi="Arial" w:cs="Arial"/>
                 </w:rPr>
-                <w:t>https://github.com/valdineyatilio/Projeto-Aplicado-I</w:t>
+                <w:t>https://github.c</w:t>
+              </w:r>
+              <w:r>
+                <w:rPr>
+                  <w:rStyle w:val="Hyperlink"/>
+                  <w:rFonts w:ascii="Arial" w:hAnsi="Arial" w:cs="Arial"/>
+                </w:rPr>
+                <w:t>o</w:t>
+              </w:r>
+              <w:r>
+                <w:rPr>
+                  <w:rStyle w:val="Hyperlink"/>
+                  <w:rFonts w:ascii="Arial" w:hAnsi="Arial" w:cs="Arial"/>
+                </w:rPr>
+                <w:t>m/valdineyatilio/Projeto-Aplicado-I</w:t>
               </w:r>
             </w:hyperlink>
           </w:p>
           <w:p>
             <w:pPr>
-              <w:spacing w:beforeLines="50" w:before="120"/>
-              <w:rPr>
-                <w:rFonts w:ascii="Arial" w:hAnsi="Arial" w:cs="Arial"/>
-                <w:color w:val="000000" w:themeColor="text1"/>
-              </w:rPr>
-            </w:pPr>
-            <w:r>
-              <w:rPr>
-                <w:rFonts w:ascii="Arial" w:hAnsi="Arial" w:cs="Arial"/>
-                <w:color w:val="000000" w:themeColor="text1"/>
-              </w:rPr>
-              <w:t>Título do trabalho</w:t>
-            </w:r>
-            <w:r>
-              <w:rPr>
-                <w:rFonts w:ascii="Arial" w:hAnsi="Arial" w:cs="Arial"/>
-                <w:color w:val="000000" w:themeColor="text1"/>
-              </w:rPr>
-              <w:t>.</w:t>
-            </w:r>
-          </w:p>
-          <w:p>
-            <w:pPr>
-              <w:spacing w:beforeLines="50" w:before="120"/>
-              <w:rPr>
-                <w:rFonts w:ascii="Arial" w:hAnsi="Arial" w:cs="Arial"/>
-                <w:color w:val="000000" w:themeColor="text1"/>
-              </w:rPr>
-            </w:pPr>
-            <w:r>
-              <w:rPr>
-                <w:rFonts w:ascii="Arial" w:hAnsi="Arial" w:cs="Arial"/>
-                <w:color w:val="000000" w:themeColor="text1"/>
-              </w:rPr>
-              <w:t>• Membros do grupo</w:t>
-            </w:r>
-            <w:r>
-              <w:rPr>
-                <w:rFonts w:ascii="Arial" w:hAnsi="Arial" w:cs="Arial"/>
-                <w:color w:val="000000" w:themeColor="text1"/>
-              </w:rPr>
-              <w:t>:</w:t>
-            </w:r>
-          </w:p>
-          <w:p>
-            <w:pPr>
-              <w:spacing w:beforeLines="50" w:before="120"/>
-              <w:rPr>
-                <w:rFonts w:ascii="Arial" w:hAnsi="Arial" w:cs="Arial"/>
-                <w:color w:val="000000" w:themeColor="text1"/>
-              </w:rPr>
-            </w:pPr>
-            <w:r>
-              <w:rPr>
-                <w:rFonts w:ascii="Arial" w:hAnsi="Arial" w:cs="Arial"/>
-                <w:color w:val="000000" w:themeColor="text1"/>
-              </w:rPr>
-              <w:t xml:space="preserve">Mariana </w:t>
-            </w:r>
-            <w:proofErr w:type="spellStart"/>
-            <w:r>
-              <w:rPr>
-                <w:rFonts w:ascii="Arial" w:hAnsi="Arial" w:cs="Arial"/>
-                <w:color w:val="000000" w:themeColor="text1"/>
-              </w:rPr>
-              <w:t>Alcantara</w:t>
-            </w:r>
-            <w:proofErr w:type="spellEnd"/>
-            <w:r>
-              <w:rPr>
-                <w:rFonts w:ascii="Arial" w:hAnsi="Arial" w:cs="Arial"/>
-                <w:color w:val="000000" w:themeColor="text1"/>
-              </w:rPr>
-              <w:t xml:space="preserve"> Roldi De Azeredo; Mariana </w:t>
-            </w:r>
-            <w:proofErr w:type="spellStart"/>
-            <w:r>
-              <w:rPr>
-                <w:rFonts w:ascii="Arial" w:hAnsi="Arial" w:cs="Arial"/>
-                <w:color w:val="000000" w:themeColor="text1"/>
-              </w:rPr>
-              <w:t>Simoes</w:t>
-            </w:r>
-            <w:proofErr w:type="spellEnd"/>
-            <w:r>
-              <w:rPr>
-                <w:rFonts w:ascii="Arial" w:hAnsi="Arial" w:cs="Arial"/>
-                <w:color w:val="000000" w:themeColor="text1"/>
-              </w:rPr>
-              <w:t xml:space="preserve"> </w:t>
-            </w:r>
-            <w:proofErr w:type="spellStart"/>
-            <w:r>
-              <w:rPr>
-                <w:rFonts w:ascii="Arial" w:hAnsi="Arial" w:cs="Arial"/>
-                <w:color w:val="000000" w:themeColor="text1"/>
-              </w:rPr>
-              <w:t>Rubio</w:t>
-            </w:r>
-            <w:proofErr w:type="spellEnd"/>
-            <w:r>
-              <w:rPr>
-                <w:rFonts w:ascii="Arial" w:hAnsi="Arial" w:cs="Arial"/>
-                <w:color w:val="000000" w:themeColor="text1"/>
-              </w:rPr>
-              <w:t xml:space="preserve">, </w:t>
-            </w:r>
-            <w:proofErr w:type="spellStart"/>
-            <w:r>
-              <w:rPr>
-                <w:rFonts w:ascii="Arial" w:hAnsi="Arial" w:cs="Arial"/>
-                <w:color w:val="000000" w:themeColor="text1"/>
-              </w:rPr>
-              <w:t>Patricia</w:t>
-            </w:r>
-            <w:proofErr w:type="spellEnd"/>
-            <w:r>
-              <w:rPr>
-                <w:rFonts w:ascii="Arial" w:hAnsi="Arial" w:cs="Arial"/>
-                <w:color w:val="000000" w:themeColor="text1"/>
-              </w:rPr>
-              <w:t xml:space="preserve"> Correa Franca; Valdiney Atílio Pedro</w:t>
-            </w:r>
-            <w:r>
-              <w:rPr>
-                <w:rFonts w:ascii="Arial" w:hAnsi="Arial" w:cs="Arial"/>
-                <w:color w:val="000000" w:themeColor="text1"/>
-              </w:rPr>
-              <w:t>.</w:t>
-            </w:r>
-          </w:p>
-          <w:p>
-            <w:pPr>
-              <w:spacing w:beforeLines="50" w:before="120"/>
+              <w:spacing w:beforeLines="50" w:before="120" w:line="360" w:lineRule="auto"/>
               <w:rPr>
                 <w:rFonts w:ascii="Arial" w:hAnsi="Arial" w:cs="Arial"/>
                 <w:color w:val="000000" w:themeColor="text1"/>
@@ -629,7 +509,7 @@
           </w:p>
           <w:p>
             <w:pPr>
-              <w:spacing w:beforeLines="50" w:before="120"/>
+              <w:spacing w:beforeLines="50" w:before="120" w:line="360" w:lineRule="auto"/>
               <w:rPr>
                 <w:rFonts w:ascii="Arial" w:hAnsi="Arial" w:cs="Arial"/>
                 <w:color w:val="000000" w:themeColor="text1"/>
@@ -640,44 +520,44 @@
                 <w:rFonts w:ascii="Arial" w:hAnsi="Arial" w:cs="Arial"/>
                 <w:color w:val="000000" w:themeColor="text1"/>
               </w:rPr>
-              <w:t>• Contexto do estudo.</w:t>
+              <w:t>Título do trabalho</w:t>
+            </w:r>
+            <w:r>
+              <w:rPr>
+                <w:rFonts w:ascii="Arial" w:hAnsi="Arial" w:cs="Arial"/>
+                <w:color w:val="000000" w:themeColor="text1"/>
+              </w:rPr>
+              <w:t xml:space="preserve">: </w:t>
+            </w:r>
+            <w:proofErr w:type="spellStart"/>
+            <w:r>
+              <w:rPr>
+                <w:rFonts w:ascii="Arial" w:hAnsi="Arial" w:cs="Arial"/>
+                <w:color w:val="000000" w:themeColor="text1"/>
+              </w:rPr>
+              <w:t>Youtube</w:t>
+            </w:r>
+            <w:proofErr w:type="spellEnd"/>
+            <w:r>
+              <w:rPr>
+                <w:rFonts w:ascii="Arial" w:hAnsi="Arial" w:cs="Arial"/>
+                <w:color w:val="000000" w:themeColor="text1"/>
+              </w:rPr>
+              <w:t xml:space="preserve">  </w:t>
             </w:r>
           </w:p>
           <w:p>
             <w:pPr>
-              <w:spacing w:beforeLines="50" w:before="120"/>
+              <w:spacing w:beforeLines="50" w:before="120" w:line="360" w:lineRule="auto"/>
               <w:rPr>
                 <w:rFonts w:ascii="Arial" w:hAnsi="Arial" w:cs="Arial"/>
                 <w:color w:val="000000" w:themeColor="text1"/>
               </w:rPr>
             </w:pPr>
-            <w:r>
-              <w:rPr>
-                <w:rFonts w:ascii="Arial" w:hAnsi="Arial" w:cs="Arial"/>
-                <w:color w:val="000000" w:themeColor="text1"/>
-              </w:rPr>
-              <w:t xml:space="preserve">• Referências de aquisição do </w:t>
-            </w:r>
-            <w:proofErr w:type="spellStart"/>
-            <w:r>
-              <w:rPr>
-                <w:rFonts w:ascii="Arial" w:hAnsi="Arial" w:cs="Arial"/>
-                <w:color w:val="000000" w:themeColor="text1"/>
-              </w:rPr>
-              <w:t>dataset</w:t>
-            </w:r>
-            <w:proofErr w:type="spellEnd"/>
-            <w:r>
-              <w:rPr>
-                <w:rFonts w:ascii="Arial" w:hAnsi="Arial" w:cs="Arial"/>
-                <w:color w:val="000000" w:themeColor="text1"/>
-              </w:rPr>
-              <w:t xml:space="preserve"> (origem dos dados, limitações de uso e</w:t>
-            </w:r>
           </w:p>
           <w:p>
             <w:pPr>
-              <w:spacing w:beforeLines="50" w:before="120"/>
+              <w:spacing w:beforeLines="50" w:before="120" w:line="360" w:lineRule="auto"/>
               <w:rPr>
                 <w:rFonts w:ascii="Arial" w:hAnsi="Arial" w:cs="Arial"/>
                 <w:color w:val="000000" w:themeColor="text1"/>
@@ -688,28 +568,21 @@
                 <w:rFonts w:ascii="Arial" w:hAnsi="Arial" w:cs="Arial"/>
                 <w:color w:val="000000" w:themeColor="text1"/>
               </w:rPr>
-              <w:t>período da coleta).</w:t>
+              <w:t>Bem-vindo ao reino cativante do estrelato do YouTube, onde este conjunto de dados meticulosamente curado revela as estatísticas dos canais do YouTube mais inscritos. Uma coleção de gigantes do YouTube, esse conjunto de dados oferece um caminho perfeito para analisar e obter insights valiosos dos luminares da plataforma. Com detalhes abrangentes sobre as principais contagens de assinantes dos criadores, visualizações de vídeo, frequência de upload, país de origem, ganhos e muito mais, este tesouro de informações é imperdível para aspirantes</w:t>
             </w:r>
           </w:p>
           <w:p>
             <w:pPr>
-              <w:spacing w:beforeLines="50" w:before="120"/>
+              <w:spacing w:beforeLines="50" w:before="120" w:line="360" w:lineRule="auto"/>
               <w:rPr>
                 <w:rFonts w:ascii="Arial" w:hAnsi="Arial" w:cs="Arial"/>
                 <w:color w:val="000000" w:themeColor="text1"/>
               </w:rPr>
             </w:pPr>
-            <w:r>
-              <w:rPr>
-                <w:rFonts w:ascii="Arial" w:hAnsi="Arial" w:cs="Arial"/>
-                <w:color w:val="000000" w:themeColor="text1"/>
-              </w:rPr>
-              <w:t>• Descrição da origem (informações sobre a organização que gerou os dados</w:t>
-            </w:r>
           </w:p>
           <w:p>
             <w:pPr>
-              <w:spacing w:beforeLines="50" w:before="120"/>
+              <w:spacing w:beforeLines="50" w:before="120" w:line="360" w:lineRule="auto"/>
               <w:rPr>
                 <w:rFonts w:ascii="Arial" w:hAnsi="Arial" w:cs="Arial"/>
                 <w:color w:val="000000" w:themeColor="text1"/>
@@ -720,39 +593,7 @@
                 <w:rFonts w:ascii="Arial" w:hAnsi="Arial" w:cs="Arial"/>
                 <w:color w:val="000000" w:themeColor="text1"/>
               </w:rPr>
-              <w:t>e o contexto em que os dados foram gerados).</w:t>
-            </w:r>
-          </w:p>
-          <w:p>
-            <w:pPr>
-              <w:spacing w:beforeLines="50" w:before="120"/>
-              <w:rPr>
-                <w:rFonts w:ascii="Arial" w:hAnsi="Arial" w:cs="Arial"/>
-                <w:color w:val="000000" w:themeColor="text1"/>
-              </w:rPr>
-            </w:pPr>
-            <w:r>
-              <w:rPr>
-                <w:rFonts w:ascii="Arial" w:hAnsi="Arial" w:cs="Arial"/>
-                <w:color w:val="000000" w:themeColor="text1"/>
-              </w:rPr>
-              <w:t xml:space="preserve">• Descrição do </w:t>
-            </w:r>
-            <w:proofErr w:type="spellStart"/>
-            <w:r>
-              <w:rPr>
-                <w:rFonts w:ascii="Arial" w:hAnsi="Arial" w:cs="Arial"/>
-                <w:color w:val="000000" w:themeColor="text1"/>
-              </w:rPr>
-              <w:t>dataset</w:t>
-            </w:r>
-            <w:proofErr w:type="spellEnd"/>
-            <w:r>
-              <w:rPr>
-                <w:rFonts w:ascii="Arial" w:hAnsi="Arial" w:cs="Arial"/>
-                <w:color w:val="000000" w:themeColor="text1"/>
-              </w:rPr>
-              <w:t xml:space="preserve"> (o que ele contém, qual é a proposta, quais problemas</w:t>
+              <w:t>criadores de conteúdo, entusiastas de dados e qualquer pessoa intrigada com o cenário de conteúdo on-line em constante evolução. Mergulhe no mundo do sucesso do YouTube e desbloqueie uma riqueza de conhecimento com este conjunto de dados extraordinário.</w:t>
             </w:r>
           </w:p>
           <w:p>
@@ -763,15 +604,10 @@
                 <w:color w:val="000000" w:themeColor="text1"/>
               </w:rPr>
             </w:pPr>
-            <w:r>
-              <w:rPr>
-                <w:rFonts w:ascii="Arial" w:hAnsi="Arial" w:cs="Arial"/>
-                <w:color w:val="000000" w:themeColor="text1"/>
-              </w:rPr>
-              <w:t>ou fenômenos foram registrados).</w:t>
-            </w:r>
           </w:p>
         </w:tc>
+        <w:bookmarkStart w:id="0" w:name="_GoBack"/>
+        <w:bookmarkEnd w:id="0"/>
       </w:tr>
     </w:tbl>
     <w:p>
@@ -854,17 +690,6 @@
         </w:rPr>
       </w:pPr>
     </w:p>
-    <w:p>
-      <w:pPr>
-        <w:spacing w:line="360" w:lineRule="auto"/>
-        <w:ind w:left="-284"/>
-        <w:jc w:val="both"/>
-        <w:rPr>
-          <w:rFonts w:ascii="Arial" w:hAnsi="Arial" w:cs="Arial"/>
-        </w:rPr>
-      </w:pPr>
-    </w:p>
-    <w:bookmarkEnd w:id="0"/>
     <w:p>
       <w:pPr>
         <w:spacing w:line="360" w:lineRule="auto"/>
@@ -1853,7 +1678,7 @@
 </file>
 
 <file path=customXml/itemProps1.xml><?xml version="1.0" encoding="utf-8"?>
-<ds:datastoreItem xmlns:ds="http://schemas.openxmlformats.org/officeDocument/2006/customXml" ds:itemID="{D8EF7AC7-0531-4785-8BD1-6AB794C47C0B}">
+<ds:datastoreItem xmlns:ds="http://schemas.openxmlformats.org/officeDocument/2006/customXml" ds:itemID="{92BCD589-8C99-4064-8B3E-4C444BF59343}">
   <ds:schemaRefs>
     <ds:schemaRef ds:uri="http://schemas.openxmlformats.org/officeDocument/2006/bibliography"/>
   </ds:schemaRefs>

</xml_diff>

<commit_message>
Atualização arquivo word A1 e  inserção cronograma projeto
</commit_message>
<xml_diff>
--- a/Aula1/AplicandoConhecimento-A1.docx
+++ b/Aula1/AplicandoConhecimento-A1.docx
@@ -5,13 +5,11 @@
     <w:p>
       <w:pPr>
         <w:spacing w:line="360" w:lineRule="auto"/>
-        <w:jc w:val="center"/>
+        <w:jc w:val="both"/>
         <w:rPr>
           <w:rFonts w:ascii="Arial" w:hAnsi="Arial" w:cs="Arial"/>
           <w:bCs/>
           <w:color w:val="595959" w:themeColor="text1" w:themeTint="A6"/>
-          <w:sz w:val="28"/>
-          <w:szCs w:val="28"/>
         </w:rPr>
       </w:pPr>
       <w:r>
@@ -19,8 +17,6 @@
           <w:rFonts w:ascii="Arial" w:hAnsi="Arial" w:cs="Arial"/>
           <w:bCs/>
           <w:color w:val="595959" w:themeColor="text1" w:themeTint="A6"/>
-          <w:sz w:val="28"/>
-          <w:szCs w:val="28"/>
         </w:rPr>
         <w:t>MODELO PARA A</w:t>
       </w:r>
@@ -29,8 +25,6 @@
           <w:rFonts w:ascii="Arial" w:hAnsi="Arial" w:cs="Arial"/>
           <w:bCs/>
           <w:color w:val="595959" w:themeColor="text1" w:themeTint="A6"/>
-          <w:sz w:val="28"/>
-          <w:szCs w:val="28"/>
         </w:rPr>
         <w:t xml:space="preserve"> ENTREGA DAS ATIVIDADES</w:t>
       </w:r>
@@ -39,8 +33,6 @@
           <w:rFonts w:ascii="Arial" w:hAnsi="Arial" w:cs="Arial"/>
           <w:bCs/>
           <w:color w:val="595959" w:themeColor="text1" w:themeTint="A6"/>
-          <w:sz w:val="28"/>
-          <w:szCs w:val="28"/>
         </w:rPr>
         <w:t xml:space="preserve"> </w:t>
       </w:r>
@@ -48,8 +40,9 @@
     <w:tbl>
       <w:tblPr>
         <w:tblStyle w:val="Tabelacomgrade"/>
+        <w:tblpPr w:leftFromText="141" w:rightFromText="141" w:vertAnchor="text" w:tblpY="1"/>
+        <w:tblOverlap w:val="never"/>
         <w:tblW w:w="0" w:type="auto"/>
-        <w:tblInd w:w="-284" w:type="dxa"/>
         <w:tblBorders>
           <w:top w:val="single" w:sz="8" w:space="0" w:color="808080" w:themeColor="background1" w:themeShade="80"/>
           <w:left w:val="single" w:sz="8" w:space="0" w:color="808080" w:themeColor="background1" w:themeShade="80"/>
@@ -76,20 +69,16 @@
           <w:p>
             <w:pPr>
               <w:spacing w:beforeLines="50" w:before="120" w:line="360" w:lineRule="auto"/>
-              <w:jc w:val="right"/>
+              <w:jc w:val="both"/>
               <w:rPr>
                 <w:rFonts w:ascii="Arial" w:hAnsi="Arial" w:cs="Arial"/>
                 <w:color w:val="595959" w:themeColor="text1" w:themeTint="A6"/>
-                <w:sz w:val="20"/>
-                <w:szCs w:val="20"/>
               </w:rPr>
             </w:pPr>
             <w:r>
               <w:rPr>
                 <w:rFonts w:ascii="Arial" w:hAnsi="Arial" w:cs="Arial"/>
                 <w:color w:val="595959" w:themeColor="text1" w:themeTint="A6"/>
-                <w:sz w:val="20"/>
-                <w:szCs w:val="20"/>
               </w:rPr>
               <w:t>COMPONENTE CURRICULAR:</w:t>
             </w:r>
@@ -106,17 +95,14 @@
           <w:p>
             <w:pPr>
               <w:spacing w:beforeLines="50" w:before="120" w:line="360" w:lineRule="auto"/>
-              <w:rPr>
-                <w:rFonts w:ascii="Arial" w:hAnsi="Arial" w:cs="Arial"/>
-                <w:sz w:val="20"/>
-                <w:szCs w:val="20"/>
-              </w:rPr>
-            </w:pPr>
-            <w:r>
-              <w:rPr>
-                <w:rFonts w:ascii="Arial" w:hAnsi="Arial" w:cs="Arial"/>
-                <w:sz w:val="20"/>
-                <w:szCs w:val="20"/>
+              <w:jc w:val="both"/>
+              <w:rPr>
+                <w:rFonts w:ascii="Arial" w:hAnsi="Arial" w:cs="Arial"/>
+              </w:rPr>
+            </w:pPr>
+            <w:r>
+              <w:rPr>
+                <w:rFonts w:ascii="Arial" w:hAnsi="Arial" w:cs="Arial"/>
               </w:rPr>
               <w:t>Projeto Aplicado I</w:t>
             </w:r>
@@ -135,20 +121,16 @@
           <w:p>
             <w:pPr>
               <w:spacing w:beforeLines="50" w:before="120" w:line="360" w:lineRule="auto"/>
-              <w:jc w:val="right"/>
+              <w:jc w:val="both"/>
               <w:rPr>
                 <w:rFonts w:ascii="Arial" w:hAnsi="Arial" w:cs="Arial"/>
                 <w:color w:val="595959" w:themeColor="text1" w:themeTint="A6"/>
-                <w:sz w:val="20"/>
-                <w:szCs w:val="20"/>
               </w:rPr>
             </w:pPr>
             <w:r>
               <w:rPr>
                 <w:rFonts w:ascii="Arial" w:hAnsi="Arial" w:cs="Arial"/>
                 <w:color w:val="595959" w:themeColor="text1" w:themeTint="A6"/>
-                <w:sz w:val="20"/>
-                <w:szCs w:val="20"/>
               </w:rPr>
               <w:t>NOME COMPLETO DO ALUNO:</w:t>
             </w:r>
@@ -165,101 +147,28 @@
           <w:p>
             <w:pPr>
               <w:spacing w:beforeLines="50" w:before="120" w:line="360" w:lineRule="auto"/>
-              <w:rPr>
-                <w:rFonts w:ascii="Arial" w:hAnsi="Arial" w:cs="Arial"/>
-                <w:sz w:val="20"/>
-                <w:szCs w:val="20"/>
-              </w:rPr>
-            </w:pPr>
-            <w:r>
-              <w:rPr>
-                <w:rFonts w:ascii="Arial" w:hAnsi="Arial" w:cs="Arial"/>
-                <w:sz w:val="20"/>
-                <w:szCs w:val="20"/>
+              <w:jc w:val="both"/>
+              <w:rPr>
+                <w:rFonts w:ascii="Arial" w:hAnsi="Arial" w:cs="Arial"/>
+              </w:rPr>
+            </w:pPr>
+            <w:r>
+              <w:rPr>
+                <w:rFonts w:ascii="Arial" w:hAnsi="Arial" w:cs="Arial"/>
               </w:rPr>
               <w:t>Valdiney Atílio Pedro</w:t>
             </w:r>
             <w:r>
               <w:rPr>
                 <w:rFonts w:ascii="Arial" w:hAnsi="Arial" w:cs="Arial"/>
-                <w:sz w:val="20"/>
-                <w:szCs w:val="20"/>
               </w:rPr>
               <w:t xml:space="preserve">; </w:t>
             </w:r>
             <w:r>
               <w:rPr>
                 <w:rFonts w:ascii="Arial" w:hAnsi="Arial" w:cs="Arial"/>
-                <w:sz w:val="20"/>
-                <w:szCs w:val="20"/>
-              </w:rPr>
-              <w:t>Patrícia Corrêa França</w:t>
-            </w:r>
-            <w:r>
-              <w:rPr>
-                <w:rFonts w:ascii="Arial" w:hAnsi="Arial" w:cs="Arial"/>
-                <w:sz w:val="20"/>
-                <w:szCs w:val="20"/>
-              </w:rPr>
-              <w:t xml:space="preserve">; </w:t>
-            </w:r>
-            <w:r>
-              <w:rPr>
-                <w:rFonts w:ascii="Arial" w:hAnsi="Arial" w:cs="Arial"/>
-                <w:sz w:val="20"/>
-                <w:szCs w:val="20"/>
-              </w:rPr>
-              <w:t xml:space="preserve">Mariana </w:t>
-            </w:r>
-            <w:proofErr w:type="spellStart"/>
-            <w:r>
-              <w:rPr>
-                <w:rFonts w:ascii="Arial" w:hAnsi="Arial" w:cs="Arial"/>
-                <w:sz w:val="20"/>
-                <w:szCs w:val="20"/>
-              </w:rPr>
-              <w:t>Alc</w:t>
-            </w:r>
-            <w:r>
-              <w:rPr>
-                <w:rFonts w:ascii="Arial" w:hAnsi="Arial" w:cs="Arial"/>
-                <w:sz w:val="20"/>
-                <w:szCs w:val="20"/>
-              </w:rPr>
-              <w:t>a</w:t>
-            </w:r>
-            <w:r>
-              <w:rPr>
-                <w:rFonts w:ascii="Arial" w:hAnsi="Arial" w:cs="Arial"/>
-                <w:sz w:val="20"/>
-                <w:szCs w:val="20"/>
-              </w:rPr>
-              <w:t>ntara</w:t>
-            </w:r>
-            <w:proofErr w:type="spellEnd"/>
-            <w:r>
-              <w:rPr>
-                <w:rFonts w:ascii="Arial" w:hAnsi="Arial" w:cs="Arial"/>
-                <w:sz w:val="20"/>
-                <w:szCs w:val="20"/>
-              </w:rPr>
-              <w:t xml:space="preserve">; </w:t>
-            </w:r>
-            <w:r>
-              <w:rPr>
-                <w:rFonts w:ascii="Arial" w:hAnsi="Arial" w:cs="Arial"/>
-                <w:sz w:val="20"/>
-                <w:szCs w:val="20"/>
-              </w:rPr>
-              <w:t>Mariana Simões</w:t>
-            </w:r>
-            <w:r>
-              <w:rPr>
-                <w:rFonts w:ascii="Arial" w:hAnsi="Arial" w:cs="Arial"/>
-                <w:sz w:val="20"/>
-                <w:szCs w:val="20"/>
-              </w:rPr>
-              <w:t>.</w:t>
+              </w:rPr>
+              <w:t>Patrícia Corrêa França; Mariana Alcantara; Mariana Simões.</w:t>
             </w:r>
           </w:p>
         </w:tc>
@@ -277,20 +186,16 @@
           <w:p>
             <w:pPr>
               <w:spacing w:beforeLines="50" w:before="120" w:line="360" w:lineRule="auto"/>
-              <w:jc w:val="right"/>
+              <w:jc w:val="both"/>
               <w:rPr>
                 <w:rFonts w:ascii="Arial" w:hAnsi="Arial" w:cs="Arial"/>
                 <w:color w:val="595959" w:themeColor="text1" w:themeTint="A6"/>
-                <w:sz w:val="20"/>
-                <w:szCs w:val="20"/>
               </w:rPr>
             </w:pPr>
             <w:r>
               <w:rPr>
                 <w:rFonts w:ascii="Arial" w:hAnsi="Arial" w:cs="Arial"/>
                 <w:color w:val="595959" w:themeColor="text1" w:themeTint="A6"/>
-                <w:sz w:val="20"/>
-                <w:szCs w:val="20"/>
               </w:rPr>
               <w:t>RA:</w:t>
             </w:r>
@@ -308,91 +213,34 @@
           <w:p>
             <w:pPr>
               <w:spacing w:beforeLines="50" w:before="120" w:line="360" w:lineRule="auto"/>
-              <w:rPr>
-                <w:rFonts w:ascii="Arial" w:hAnsi="Arial" w:cs="Arial"/>
-                <w:sz w:val="20"/>
-                <w:szCs w:val="20"/>
-              </w:rPr>
-            </w:pPr>
-            <w:r>
-              <w:rPr>
-                <w:rFonts w:ascii="Arial" w:hAnsi="Arial" w:cs="Arial"/>
-                <w:sz w:val="20"/>
-                <w:szCs w:val="20"/>
+              <w:jc w:val="both"/>
+              <w:rPr>
+                <w:rFonts w:ascii="Arial" w:hAnsi="Arial" w:cs="Arial"/>
+              </w:rPr>
+            </w:pPr>
+            <w:r>
+              <w:rPr>
+                <w:rFonts w:ascii="Arial" w:hAnsi="Arial" w:cs="Arial"/>
               </w:rPr>
               <w:t>10424616</w:t>
             </w:r>
             <w:r>
               <w:rPr>
                 <w:rFonts w:ascii="Arial" w:hAnsi="Arial" w:cs="Arial"/>
-                <w:sz w:val="20"/>
-                <w:szCs w:val="20"/>
-              </w:rPr>
-              <w:t xml:space="preserve">; </w:t>
-            </w:r>
-            <w:r>
-              <w:rPr>
-                <w:rFonts w:ascii="Arial" w:hAnsi="Arial" w:cs="Arial"/>
-                <w:sz w:val="20"/>
-                <w:szCs w:val="20"/>
-              </w:rPr>
-              <w:t>10423533</w:t>
-            </w:r>
-            <w:r>
-              <w:rPr>
-                <w:rFonts w:ascii="Arial" w:hAnsi="Arial" w:cs="Arial"/>
-                <w:sz w:val="20"/>
-                <w:szCs w:val="20"/>
-              </w:rPr>
-              <w:t>;</w:t>
-            </w:r>
-            <w:r>
-              <w:rPr>
-                <w:rFonts w:ascii="Arial" w:hAnsi="Arial" w:cs="Arial"/>
-                <w:sz w:val="20"/>
-                <w:szCs w:val="20"/>
-              </w:rPr>
-              <w:t xml:space="preserve"> </w:t>
-            </w:r>
-            <w:r>
-              <w:rPr>
-                <w:rFonts w:ascii="Arial" w:hAnsi="Arial" w:cs="Arial"/>
-                <w:sz w:val="20"/>
-                <w:szCs w:val="20"/>
-              </w:rPr>
-              <w:t>10423653</w:t>
-            </w:r>
-            <w:r>
-              <w:rPr>
-                <w:rFonts w:ascii="Arial" w:hAnsi="Arial" w:cs="Arial"/>
-                <w:sz w:val="20"/>
-                <w:szCs w:val="20"/>
-              </w:rPr>
-              <w:t>;</w:t>
-            </w:r>
-            <w:r>
-              <w:rPr>
-                <w:rFonts w:ascii="Arial" w:hAnsi="Arial" w:cs="Arial"/>
-                <w:sz w:val="20"/>
-                <w:szCs w:val="20"/>
-              </w:rPr>
-              <w:t xml:space="preserve"> </w:t>
-            </w:r>
-            <w:r>
-              <w:rPr>
-                <w:rFonts w:ascii="Arial" w:hAnsi="Arial" w:cs="Arial"/>
-                <w:sz w:val="20"/>
-                <w:szCs w:val="20"/>
-              </w:rPr>
-              <w:t>10424388</w:t>
-            </w:r>
-            <w:r>
-              <w:rPr>
-                <w:rFonts w:ascii="Arial" w:hAnsi="Arial" w:cs="Arial"/>
-                <w:sz w:val="20"/>
-                <w:szCs w:val="20"/>
-              </w:rPr>
-              <w:t>.</w:t>
+              </w:rPr>
+              <w:t>; 10423533;</w:t>
+            </w:r>
+            <w:r>
+              <w:rPr>
+                <w:rFonts w:ascii="Arial" w:hAnsi="Arial" w:cs="Arial"/>
+              </w:rPr>
+              <w:t xml:space="preserve"> 10423653;</w:t>
+            </w:r>
+            <w:r>
+              <w:rPr>
+                <w:rFonts w:ascii="Arial" w:hAnsi="Arial" w:cs="Arial"/>
+              </w:rPr>
+              <w:t xml:space="preserve"> 10424388.</w:t>
             </w:r>
           </w:p>
         </w:tc>
@@ -414,38 +262,35 @@
           </w:tcPr>
           <w:p>
             <w:pPr>
-              <w:spacing w:beforeLines="50" w:before="120" w:line="276" w:lineRule="auto"/>
+              <w:spacing w:beforeLines="50" w:before="120" w:line="360" w:lineRule="auto"/>
+              <w:jc w:val="both"/>
               <w:rPr>
                 <w:rFonts w:ascii="Arial" w:hAnsi="Arial" w:cs="Arial"/>
                 <w:color w:val="A6A6A6" w:themeColor="background1" w:themeShade="A6"/>
-                <w:sz w:val="18"/>
-                <w:szCs w:val="18"/>
               </w:rPr>
             </w:pPr>
             <w:r>
               <w:rPr>
                 <w:rFonts w:ascii="Arial" w:hAnsi="Arial" w:cs="Arial"/>
                 <w:color w:val="A6A6A6" w:themeColor="background1" w:themeShade="A6"/>
-                <w:sz w:val="18"/>
-                <w:szCs w:val="18"/>
               </w:rPr>
               <w:t>Atenção: Toda atividade deverá ser feita com fonte Arial, tamanho 11, espaço de 1,5 entre as linhas e alinhamento justificado entre as margens.</w:t>
             </w:r>
           </w:p>
           <w:p>
             <w:pPr>
-              <w:spacing w:beforeLines="50" w:before="120" w:line="276" w:lineRule="auto"/>
+              <w:spacing w:beforeLines="50" w:before="120" w:line="360" w:lineRule="auto"/>
+              <w:jc w:val="both"/>
               <w:rPr>
                 <w:rFonts w:ascii="Arial" w:hAnsi="Arial" w:cs="Arial"/>
                 <w:color w:val="A6A6A6" w:themeColor="background1" w:themeShade="A6"/>
-                <w:sz w:val="18"/>
-                <w:szCs w:val="18"/>
-              </w:rPr>
-            </w:pPr>
-          </w:p>
-          <w:p>
-            <w:pPr>
-              <w:spacing w:beforeLines="50" w:before="120" w:line="360" w:lineRule="auto"/>
+              </w:rPr>
+            </w:pPr>
+          </w:p>
+          <w:p>
+            <w:pPr>
+              <w:spacing w:beforeLines="50" w:before="120" w:line="360" w:lineRule="auto"/>
+              <w:jc w:val="both"/>
               <w:rPr>
                 <w:rFonts w:ascii="Arial" w:hAnsi="Arial" w:cs="Arial"/>
                 <w:color w:val="000000" w:themeColor="text1"/>
@@ -480,62 +325,345 @@
                   <w:rStyle w:val="Hyperlink"/>
                   <w:rFonts w:ascii="Arial" w:hAnsi="Arial" w:cs="Arial"/>
                 </w:rPr>
-                <w:t>https://github.c</w:t>
+                <w:t>https://github.com/valdineyatilio/Projeto-Aplicado-I</w:t>
               </w:r>
+            </w:hyperlink>
+          </w:p>
+          <w:p>
+            <w:pPr>
+              <w:spacing w:beforeLines="50" w:before="120" w:line="360" w:lineRule="auto"/>
+              <w:jc w:val="both"/>
+              <w:rPr>
+                <w:rFonts w:ascii="Arial" w:hAnsi="Arial" w:cs="Arial"/>
+                <w:color w:val="000000" w:themeColor="text1"/>
+              </w:rPr>
+            </w:pPr>
+            <w:r>
+              <w:rPr>
+                <w:rFonts w:ascii="Arial" w:hAnsi="Arial" w:cs="Arial"/>
+                <w:color w:val="000000" w:themeColor="text1"/>
+              </w:rPr>
+              <w:t>Título do trabal</w:t>
+            </w:r>
+            <w:r>
+              <w:rPr>
+                <w:rFonts w:ascii="Arial" w:hAnsi="Arial" w:cs="Arial"/>
+                <w:color w:val="000000" w:themeColor="text1"/>
+              </w:rPr>
+              <w:t xml:space="preserve">ho: </w:t>
+            </w:r>
+            <w:r>
+              <w:rPr>
+                <w:rFonts w:ascii="Arial" w:hAnsi="Arial" w:cs="Arial"/>
+                <w:color w:val="000000" w:themeColor="text1"/>
+              </w:rPr>
+              <w:t>A</w:t>
+            </w:r>
+            <w:bookmarkStart w:id="0" w:name="_GoBack"/>
+            <w:bookmarkEnd w:id="0"/>
+            <w:r>
+              <w:rPr>
+                <w:rFonts w:ascii="Arial" w:hAnsi="Arial" w:cs="Arial"/>
+                <w:color w:val="000000" w:themeColor="text1"/>
+              </w:rPr>
+              <w:t>plicando conhecimento A1</w:t>
+            </w:r>
+          </w:p>
+          <w:p>
+            <w:pPr>
+              <w:spacing w:beforeLines="50" w:before="120" w:line="360" w:lineRule="auto"/>
+              <w:jc w:val="both"/>
+              <w:rPr>
+                <w:rFonts w:ascii="Arial" w:hAnsi="Arial" w:cs="Arial"/>
+                <w:color w:val="000000" w:themeColor="text1"/>
+              </w:rPr>
+            </w:pPr>
+            <w:r>
+              <w:rPr>
+                <w:rFonts w:ascii="Arial" w:hAnsi="Arial" w:cs="Arial"/>
+                <w:color w:val="000000" w:themeColor="text1"/>
+              </w:rPr>
+              <w:t>• Membros do grupo</w:t>
+            </w:r>
+            <w:r>
+              <w:rPr>
+                <w:rFonts w:ascii="Arial" w:hAnsi="Arial" w:cs="Arial"/>
+                <w:color w:val="000000" w:themeColor="text1"/>
+              </w:rPr>
+              <w:t>:</w:t>
+            </w:r>
+          </w:p>
+          <w:p>
+            <w:pPr>
+              <w:spacing w:beforeLines="50" w:before="120" w:line="360" w:lineRule="auto"/>
+              <w:jc w:val="both"/>
+              <w:rPr>
+                <w:rFonts w:ascii="Arial" w:hAnsi="Arial" w:cs="Arial"/>
+                <w:color w:val="000000" w:themeColor="text1"/>
+              </w:rPr>
+            </w:pPr>
+            <w:r>
+              <w:rPr>
+                <w:rFonts w:ascii="Arial" w:hAnsi="Arial" w:cs="Arial"/>
+                <w:color w:val="000000" w:themeColor="text1"/>
+              </w:rPr>
+              <w:t xml:space="preserve">Mariana Alcantara Roldi De Azeredo; Mariana </w:t>
+            </w:r>
+            <w:proofErr w:type="spellStart"/>
+            <w:r>
+              <w:rPr>
+                <w:rFonts w:ascii="Arial" w:hAnsi="Arial" w:cs="Arial"/>
+                <w:color w:val="000000" w:themeColor="text1"/>
+              </w:rPr>
+              <w:t>Simoes</w:t>
+            </w:r>
+            <w:proofErr w:type="spellEnd"/>
+            <w:r>
+              <w:rPr>
+                <w:rFonts w:ascii="Arial" w:hAnsi="Arial" w:cs="Arial"/>
+                <w:color w:val="000000" w:themeColor="text1"/>
+              </w:rPr>
+              <w:t xml:space="preserve"> </w:t>
+            </w:r>
+            <w:proofErr w:type="spellStart"/>
+            <w:r>
+              <w:rPr>
+                <w:rFonts w:ascii="Arial" w:hAnsi="Arial" w:cs="Arial"/>
+                <w:color w:val="000000" w:themeColor="text1"/>
+              </w:rPr>
+              <w:t>Rubio</w:t>
+            </w:r>
+            <w:proofErr w:type="spellEnd"/>
+            <w:r>
+              <w:rPr>
+                <w:rFonts w:ascii="Arial" w:hAnsi="Arial" w:cs="Arial"/>
+                <w:color w:val="000000" w:themeColor="text1"/>
+              </w:rPr>
+              <w:t xml:space="preserve">, </w:t>
+            </w:r>
+            <w:proofErr w:type="spellStart"/>
+            <w:r>
+              <w:rPr>
+                <w:rFonts w:ascii="Arial" w:hAnsi="Arial" w:cs="Arial"/>
+                <w:color w:val="000000" w:themeColor="text1"/>
+              </w:rPr>
+              <w:t>Patricia</w:t>
+            </w:r>
+            <w:proofErr w:type="spellEnd"/>
+            <w:r>
+              <w:rPr>
+                <w:rFonts w:ascii="Arial" w:hAnsi="Arial" w:cs="Arial"/>
+                <w:color w:val="000000" w:themeColor="text1"/>
+              </w:rPr>
+              <w:t xml:space="preserve"> Correa Franca; Valdiney Atílio Pedro</w:t>
+            </w:r>
+            <w:r>
+              <w:rPr>
+                <w:rFonts w:ascii="Arial" w:hAnsi="Arial" w:cs="Arial"/>
+                <w:color w:val="000000" w:themeColor="text1"/>
+              </w:rPr>
+              <w:t>.</w:t>
+            </w:r>
+          </w:p>
+          <w:p>
+            <w:pPr>
+              <w:spacing w:beforeLines="50" w:before="120" w:line="360" w:lineRule="auto"/>
+              <w:jc w:val="both"/>
+              <w:rPr>
+                <w:rFonts w:ascii="Arial" w:hAnsi="Arial" w:cs="Arial"/>
+                <w:color w:val="000000" w:themeColor="text1"/>
+              </w:rPr>
+            </w:pPr>
+          </w:p>
+          <w:p>
+            <w:pPr>
+              <w:spacing w:beforeLines="50" w:before="120" w:line="360" w:lineRule="auto"/>
+              <w:jc w:val="both"/>
+              <w:rPr>
+                <w:rFonts w:ascii="Arial" w:hAnsi="Arial" w:cs="Arial"/>
+                <w:color w:val="000000" w:themeColor="text1"/>
+              </w:rPr>
+            </w:pPr>
+            <w:r>
+              <w:rPr>
+                <w:rFonts w:ascii="Arial" w:hAnsi="Arial" w:cs="Arial"/>
+                <w:color w:val="000000" w:themeColor="text1"/>
+              </w:rPr>
+              <w:t>• Contexto do estudo</w:t>
+            </w:r>
+            <w:r>
+              <w:rPr>
+                <w:rFonts w:ascii="Arial" w:hAnsi="Arial" w:cs="Arial"/>
+                <w:color w:val="000000" w:themeColor="text1"/>
+              </w:rPr>
+              <w:t>:</w:t>
+            </w:r>
+          </w:p>
+          <w:p>
+            <w:pPr>
+              <w:spacing w:beforeLines="50" w:before="120" w:line="360" w:lineRule="auto"/>
+              <w:jc w:val="both"/>
+              <w:rPr>
+                <w:rFonts w:ascii="Arial" w:hAnsi="Arial" w:cs="Arial"/>
+                <w:color w:val="000000" w:themeColor="text1"/>
+              </w:rPr>
+            </w:pPr>
+            <w:r>
+              <w:rPr>
+                <w:rFonts w:ascii="Arial" w:hAnsi="Arial" w:cs="Arial"/>
+                <w:color w:val="000000" w:themeColor="text1"/>
+              </w:rPr>
+              <w:t>YouTube é uma plataforma de compartilhamento de vídeos com sede na Califórnia. O serviço foi criado em fevereiro de 2005, sendo novembro de 2006 comprada pela Google.</w:t>
+            </w:r>
+          </w:p>
+          <w:p>
+            <w:pPr>
+              <w:spacing w:beforeLines="50" w:before="120" w:line="360" w:lineRule="auto"/>
+              <w:jc w:val="both"/>
+              <w:rPr>
+                <w:rFonts w:ascii="Arial" w:hAnsi="Arial" w:cs="Arial"/>
+                <w:color w:val="000000" w:themeColor="text1"/>
+              </w:rPr>
+            </w:pPr>
+            <w:r>
+              <w:rPr>
+                <w:rFonts w:ascii="Arial" w:hAnsi="Arial" w:cs="Arial"/>
+                <w:color w:val="000000" w:themeColor="text1"/>
+              </w:rPr>
+              <w:t>Atualmente, o YouTube conta com mais de 2 bilhão de usuários. Além disso, a plataforma está presente em mais de 100 países e disponível em 80 idiomas diferentes. A empresa conta com diversos serviços incluindo vídeos, áudio (por exemplo, músicas e outros sons), imagens, fotos, texto (como comentários e scripts), marcas (incluindo nomes comerciais, marcas comerciais, marcas de serviço ou logotipos), recursos interativos, software, métricas e outros materiais, que são fornecidos por você, pelo YouTube ou por terceiros (coletivamente, "Conteúdo").</w:t>
+            </w:r>
+          </w:p>
+          <w:p>
+            <w:pPr>
+              <w:spacing w:beforeLines="50" w:before="120" w:line="360" w:lineRule="auto"/>
+              <w:jc w:val="both"/>
+              <w:rPr>
+                <w:rFonts w:ascii="Arial" w:hAnsi="Arial" w:cs="Arial"/>
+                <w:color w:val="000000" w:themeColor="text1"/>
+              </w:rPr>
+            </w:pPr>
+            <w:r>
+              <w:rPr>
+                <w:rFonts w:ascii="Arial" w:hAnsi="Arial" w:cs="Arial"/>
+                <w:color w:val="000000" w:themeColor="text1"/>
+              </w:rPr>
+              <w:t>As receitas das propagandas do YouTube giram em torno de US$ 7,071 bilhões anuais.</w:t>
+            </w:r>
+          </w:p>
+          <w:p>
+            <w:pPr>
+              <w:spacing w:beforeLines="50" w:before="120" w:line="360" w:lineRule="auto"/>
+              <w:jc w:val="both"/>
+              <w:rPr>
+                <w:rFonts w:ascii="Arial" w:hAnsi="Arial" w:cs="Arial"/>
+                <w:color w:val="000000" w:themeColor="text1"/>
+              </w:rPr>
+            </w:pPr>
+            <w:r>
+              <w:rPr>
+                <w:rFonts w:ascii="Arial" w:hAnsi="Arial" w:cs="Arial"/>
+                <w:color w:val="000000" w:themeColor="text1"/>
+              </w:rPr>
+              <w:t xml:space="preserve">• Referências de aquisição do </w:t>
+            </w:r>
+            <w:proofErr w:type="spellStart"/>
+            <w:r>
+              <w:rPr>
+                <w:rFonts w:ascii="Arial" w:hAnsi="Arial" w:cs="Arial"/>
+                <w:color w:val="000000" w:themeColor="text1"/>
+              </w:rPr>
+              <w:t>dataset</w:t>
+            </w:r>
+            <w:proofErr w:type="spellEnd"/>
+          </w:p>
+          <w:p>
+            <w:pPr>
+              <w:spacing w:beforeLines="50" w:before="120" w:line="360" w:lineRule="auto"/>
+              <w:jc w:val="both"/>
+              <w:rPr>
+                <w:rFonts w:ascii="Arial" w:hAnsi="Arial" w:cs="Arial"/>
+                <w:color w:val="000000" w:themeColor="text1"/>
+              </w:rPr>
+            </w:pPr>
+            <w:r>
+              <w:rPr>
+                <w:rFonts w:ascii="Arial" w:hAnsi="Arial" w:cs="Arial"/>
+                <w:color w:val="000000" w:themeColor="text1"/>
+              </w:rPr>
+              <w:lastRenderedPageBreak/>
+              <w:t xml:space="preserve">Os dados foram coletados do site - </w:t>
+            </w:r>
+            <w:hyperlink r:id="rId8" w:history="1">
               <w:r>
                 <w:rPr>
                   <w:rStyle w:val="Hyperlink"/>
                   <w:rFonts w:ascii="Arial" w:hAnsi="Arial" w:cs="Arial"/>
                 </w:rPr>
-                <w:t>o</w:t>
-              </w:r>
-              <w:r>
-                <w:rPr>
-                  <w:rStyle w:val="Hyperlink"/>
-                  <w:rFonts w:ascii="Arial" w:hAnsi="Arial" w:cs="Arial"/>
-                </w:rPr>
-                <w:t>m/valdineyatilio/Projeto-Aplicado-I</w:t>
+                <w:t>https://www.kaggle.com</w:t>
               </w:r>
             </w:hyperlink>
-          </w:p>
-          <w:p>
-            <w:pPr>
-              <w:spacing w:beforeLines="50" w:before="120" w:line="360" w:lineRule="auto"/>
-              <w:rPr>
-                <w:rFonts w:ascii="Arial" w:hAnsi="Arial" w:cs="Arial"/>
-                <w:color w:val="000000" w:themeColor="text1"/>
-              </w:rPr>
-            </w:pPr>
-          </w:p>
-          <w:p>
-            <w:pPr>
-              <w:spacing w:beforeLines="50" w:before="120" w:line="360" w:lineRule="auto"/>
-              <w:rPr>
-                <w:rFonts w:ascii="Arial" w:hAnsi="Arial" w:cs="Arial"/>
-                <w:color w:val="000000" w:themeColor="text1"/>
-              </w:rPr>
-            </w:pPr>
-            <w:r>
-              <w:rPr>
-                <w:rFonts w:ascii="Arial" w:hAnsi="Arial" w:cs="Arial"/>
-                <w:color w:val="000000" w:themeColor="text1"/>
-              </w:rPr>
-              <w:t>Título do trabalho</w:t>
-            </w:r>
-            <w:r>
-              <w:rPr>
-                <w:rFonts w:ascii="Arial" w:hAnsi="Arial" w:cs="Arial"/>
-                <w:color w:val="000000" w:themeColor="text1"/>
-              </w:rPr>
-              <w:t xml:space="preserve">: </w:t>
-            </w:r>
+            <w:r>
+              <w:rPr>
+                <w:rFonts w:ascii="Arial" w:hAnsi="Arial" w:cs="Arial"/>
+                <w:color w:val="000000" w:themeColor="text1"/>
+              </w:rPr>
+              <w:t xml:space="preserve"> – </w:t>
+            </w:r>
+            <w:r>
+              <w:rPr>
+                <w:rFonts w:ascii="Arial" w:hAnsi="Arial" w:cs="Arial"/>
+                <w:color w:val="000000" w:themeColor="text1"/>
+              </w:rPr>
+              <w:t xml:space="preserve">são dados disponível ao público </w:t>
+            </w:r>
+            <w:r>
+              <w:rPr>
+                <w:rFonts w:ascii="Arial" w:hAnsi="Arial" w:cs="Arial"/>
+                <w:color w:val="000000" w:themeColor="text1"/>
+              </w:rPr>
+              <w:t>referente ao ano de 2023,</w:t>
+            </w:r>
+            <w:r>
+              <w:rPr>
+                <w:rFonts w:ascii="Arial" w:hAnsi="Arial" w:cs="Arial"/>
+                <w:color w:val="000000" w:themeColor="text1"/>
+              </w:rPr>
+              <w:t xml:space="preserve"> sem limitação de utilização.</w:t>
+            </w:r>
+          </w:p>
+          <w:p>
+            <w:pPr>
+              <w:spacing w:beforeLines="50" w:before="120" w:line="360" w:lineRule="auto"/>
+              <w:jc w:val="both"/>
+              <w:rPr>
+                <w:rFonts w:ascii="Arial" w:hAnsi="Arial" w:cs="Arial"/>
+                <w:color w:val="000000" w:themeColor="text1"/>
+              </w:rPr>
+            </w:pPr>
+            <w:r>
+              <w:rPr>
+                <w:rFonts w:ascii="Arial" w:hAnsi="Arial" w:cs="Arial"/>
+                <w:color w:val="000000" w:themeColor="text1"/>
+              </w:rPr>
+              <w:t>• Descrição da origem</w:t>
+            </w:r>
+          </w:p>
+          <w:p>
+            <w:pPr>
+              <w:spacing w:beforeLines="50" w:before="120" w:line="360" w:lineRule="auto"/>
+              <w:jc w:val="both"/>
+              <w:rPr>
+                <w:rFonts w:ascii="Arial" w:hAnsi="Arial" w:cs="Arial"/>
+                <w:color w:val="000000" w:themeColor="text1"/>
+              </w:rPr>
+            </w:pPr>
             <w:proofErr w:type="spellStart"/>
             <w:r>
               <w:rPr>
                 <w:rFonts w:ascii="Arial" w:hAnsi="Arial" w:cs="Arial"/>
                 <w:color w:val="000000" w:themeColor="text1"/>
               </w:rPr>
-              <w:t>Youtube</w:t>
+              <w:t>Gaggle</w:t>
             </w:r>
             <w:proofErr w:type="spellEnd"/>
             <w:r>
@@ -543,62 +671,1078 @@
                 <w:rFonts w:ascii="Arial" w:hAnsi="Arial" w:cs="Arial"/>
                 <w:color w:val="000000" w:themeColor="text1"/>
               </w:rPr>
-              <w:t xml:space="preserve">  </w:t>
-            </w:r>
-          </w:p>
-          <w:p>
-            <w:pPr>
-              <w:spacing w:beforeLines="50" w:before="120" w:line="360" w:lineRule="auto"/>
-              <w:rPr>
-                <w:rFonts w:ascii="Arial" w:hAnsi="Arial" w:cs="Arial"/>
-                <w:color w:val="000000" w:themeColor="text1"/>
-              </w:rPr>
-            </w:pPr>
-          </w:p>
-          <w:p>
-            <w:pPr>
-              <w:spacing w:beforeLines="50" w:before="120" w:line="360" w:lineRule="auto"/>
-              <w:rPr>
-                <w:rFonts w:ascii="Arial" w:hAnsi="Arial" w:cs="Arial"/>
-                <w:color w:val="000000" w:themeColor="text1"/>
-              </w:rPr>
-            </w:pPr>
-            <w:r>
-              <w:rPr>
-                <w:rFonts w:ascii="Arial" w:hAnsi="Arial" w:cs="Arial"/>
-                <w:color w:val="000000" w:themeColor="text1"/>
-              </w:rPr>
-              <w:t>Bem-vindo ao reino cativante do estrelato do YouTube, onde este conjunto de dados meticulosamente curado revela as estatísticas dos canais do YouTube mais inscritos. Uma coleção de gigantes do YouTube, esse conjunto de dados oferece um caminho perfeito para analisar e obter insights valiosos dos luminares da plataforma. Com detalhes abrangentes sobre as principais contagens de assinantes dos criadores, visualizações de vídeo, frequência de upload, país de origem, ganhos e muito mais, este tesouro de informações é imperdível para aspirantes</w:t>
-            </w:r>
-          </w:p>
-          <w:p>
-            <w:pPr>
-              <w:spacing w:beforeLines="50" w:before="120" w:line="360" w:lineRule="auto"/>
-              <w:rPr>
-                <w:rFonts w:ascii="Arial" w:hAnsi="Arial" w:cs="Arial"/>
-                <w:color w:val="000000" w:themeColor="text1"/>
-              </w:rPr>
-            </w:pPr>
-          </w:p>
-          <w:p>
-            <w:pPr>
-              <w:spacing w:beforeLines="50" w:before="120" w:line="360" w:lineRule="auto"/>
-              <w:rPr>
-                <w:rFonts w:ascii="Arial" w:hAnsi="Arial" w:cs="Arial"/>
-                <w:color w:val="000000" w:themeColor="text1"/>
-              </w:rPr>
-            </w:pPr>
-            <w:r>
-              <w:rPr>
-                <w:rFonts w:ascii="Arial" w:hAnsi="Arial" w:cs="Arial"/>
-                <w:color w:val="000000" w:themeColor="text1"/>
-              </w:rPr>
-              <w:t>criadores de conteúdo, entusiastas de dados e qualquer pessoa intrigada com o cenário de conteúdo on-line em constante evolução. Mergulhe no mundo do sucesso do YouTube e desbloqueie uma riqueza de conhecimento com este conjunto de dados extraordinário.</w:t>
-            </w:r>
-          </w:p>
-          <w:p>
-            <w:pPr>
-              <w:spacing w:beforeLines="50" w:before="120" w:line="276" w:lineRule="auto"/>
+              <w:t xml:space="preserve"> é um site que </w:t>
+            </w:r>
+            <w:r>
+              <w:rPr>
+                <w:rFonts w:ascii="Arial" w:hAnsi="Arial" w:cs="Arial"/>
+                <w:color w:val="000000" w:themeColor="text1"/>
+              </w:rPr>
+              <w:t>contêm</w:t>
+            </w:r>
+            <w:r>
+              <w:rPr>
+                <w:rFonts w:ascii="Arial" w:hAnsi="Arial" w:cs="Arial"/>
+                <w:color w:val="000000" w:themeColor="text1"/>
+              </w:rPr>
+              <w:t xml:space="preserve"> mais de 17 milhões de aprendizes de máquina para compartilhar, fazer testes de resistência e manter-se atualizado sobre todas as técnicas e tecnologias de ML mais recentes. </w:t>
+            </w:r>
+            <w:r>
+              <w:rPr>
+                <w:rFonts w:ascii="Arial" w:hAnsi="Arial" w:cs="Arial"/>
+                <w:color w:val="000000" w:themeColor="text1"/>
+              </w:rPr>
+              <w:t>Contém</w:t>
+            </w:r>
+            <w:r>
+              <w:rPr>
+                <w:rFonts w:ascii="Arial" w:hAnsi="Arial" w:cs="Arial"/>
+                <w:color w:val="000000" w:themeColor="text1"/>
+              </w:rPr>
+              <w:t xml:space="preserve"> </w:t>
+            </w:r>
+            <w:r>
+              <w:rPr>
+                <w:rFonts w:ascii="Arial" w:hAnsi="Arial" w:cs="Arial"/>
+                <w:color w:val="000000" w:themeColor="text1"/>
+              </w:rPr>
+              <w:t>também</w:t>
+            </w:r>
+            <w:r>
+              <w:rPr>
+                <w:rFonts w:ascii="Arial" w:hAnsi="Arial" w:cs="Arial"/>
+                <w:color w:val="000000" w:themeColor="text1"/>
+              </w:rPr>
+              <w:t xml:space="preserve"> um enorme repositório de modelos, dados e códigos publicados pela comunidade para projeto.</w:t>
+            </w:r>
+          </w:p>
+          <w:p>
+            <w:pPr>
+              <w:spacing w:beforeLines="50" w:before="120" w:line="360" w:lineRule="auto"/>
+              <w:jc w:val="both"/>
+              <w:rPr>
+                <w:rFonts w:ascii="Arial" w:hAnsi="Arial" w:cs="Arial"/>
+                <w:color w:val="000000" w:themeColor="text1"/>
+              </w:rPr>
+            </w:pPr>
+            <w:r>
+              <w:rPr>
+                <w:rFonts w:ascii="Arial" w:hAnsi="Arial" w:cs="Arial"/>
+                <w:color w:val="000000" w:themeColor="text1"/>
+              </w:rPr>
+              <w:t xml:space="preserve">A empresa escolhida foi o YouTube, onde este conjunto de dados meticulosamente curado revela as estatísticas dos canais do YouTube mais inscritos. Uma coleção de gigantes do YouTube, esse conjunto de dados oferece um caminho perfeito para analisar e obter insights valiosos dos luminares da plataforma. Com detalhes abrangentes sobre as principais contagens de assinantes dos criadores, visualizações de vídeo, frequência de upload, país de origem, ganhos e muito mais, este tesouro de informações é imperdível para aspirantes criadores de conteúdo, entusiastas de dados e qualquer pessoa intrigada com o cenário de conteúdo on-line em constante evolução. </w:t>
+            </w:r>
+          </w:p>
+          <w:p>
+            <w:pPr>
+              <w:spacing w:beforeLines="50" w:before="120" w:line="360" w:lineRule="auto"/>
+              <w:jc w:val="both"/>
+              <w:rPr>
+                <w:rFonts w:ascii="Arial" w:hAnsi="Arial" w:cs="Arial"/>
+                <w:color w:val="000000" w:themeColor="text1"/>
+              </w:rPr>
+            </w:pPr>
+          </w:p>
+          <w:p>
+            <w:pPr>
+              <w:spacing w:beforeLines="50" w:before="120" w:line="360" w:lineRule="auto"/>
+              <w:jc w:val="both"/>
+              <w:rPr>
+                <w:rFonts w:ascii="Arial" w:hAnsi="Arial" w:cs="Arial"/>
+                <w:color w:val="000000" w:themeColor="text1"/>
+              </w:rPr>
+            </w:pPr>
+            <w:r>
+              <w:rPr>
+                <w:rFonts w:ascii="Arial" w:hAnsi="Arial" w:cs="Arial"/>
+                <w:color w:val="000000" w:themeColor="text1"/>
+              </w:rPr>
+              <w:t xml:space="preserve">• Descrição do </w:t>
+            </w:r>
+            <w:proofErr w:type="spellStart"/>
+            <w:r>
+              <w:rPr>
+                <w:rFonts w:ascii="Arial" w:hAnsi="Arial" w:cs="Arial"/>
+                <w:color w:val="000000" w:themeColor="text1"/>
+              </w:rPr>
+              <w:t>dataset</w:t>
+            </w:r>
+            <w:proofErr w:type="spellEnd"/>
+            <w:r>
+              <w:rPr>
+                <w:rFonts w:ascii="Arial" w:hAnsi="Arial" w:cs="Arial"/>
+                <w:color w:val="000000" w:themeColor="text1"/>
+              </w:rPr>
+              <w:t xml:space="preserve"> (o que ele contém, qual é a proposta, quais problemas</w:t>
+            </w:r>
+            <w:r>
+              <w:rPr>
+                <w:rFonts w:ascii="Arial" w:hAnsi="Arial" w:cs="Arial"/>
+                <w:color w:val="000000" w:themeColor="text1"/>
+              </w:rPr>
+              <w:t xml:space="preserve"> </w:t>
+            </w:r>
+            <w:r>
+              <w:rPr>
+                <w:rFonts w:ascii="Arial" w:hAnsi="Arial" w:cs="Arial"/>
+                <w:color w:val="000000" w:themeColor="text1"/>
+              </w:rPr>
+              <w:t>ou fenômenos foram registrados).</w:t>
+            </w:r>
+          </w:p>
+          <w:p>
+            <w:pPr>
+              <w:spacing w:beforeLines="50" w:before="120" w:line="360" w:lineRule="auto"/>
+              <w:jc w:val="both"/>
+              <w:rPr>
+                <w:rFonts w:ascii="Arial" w:hAnsi="Arial" w:cs="Arial"/>
+                <w:color w:val="000000" w:themeColor="text1"/>
+              </w:rPr>
+            </w:pPr>
+            <w:r>
+              <w:rPr>
+                <w:rFonts w:ascii="Arial" w:hAnsi="Arial" w:cs="Arial"/>
+                <w:color w:val="000000" w:themeColor="text1"/>
+              </w:rPr>
+              <w:t>O metadado contém os seguintes dados:</w:t>
+            </w:r>
+          </w:p>
+          <w:p>
+            <w:pPr>
+              <w:spacing w:beforeLines="50" w:before="120" w:line="360" w:lineRule="auto"/>
+              <w:jc w:val="both"/>
+              <w:rPr>
+                <w:rFonts w:ascii="Arial" w:hAnsi="Arial" w:cs="Arial"/>
+                <w:color w:val="000000" w:themeColor="text1"/>
+              </w:rPr>
+            </w:pPr>
+            <w:r>
+              <w:rPr>
+                <w:rFonts w:ascii="Arial" w:hAnsi="Arial" w:cs="Arial"/>
+                <w:color w:val="000000" w:themeColor="text1"/>
+              </w:rPr>
+              <w:t>classificação: posição do canal do YouTube com base no número de inscritos</w:t>
+            </w:r>
+          </w:p>
+          <w:p>
+            <w:pPr>
+              <w:spacing w:beforeLines="50" w:before="120" w:line="360" w:lineRule="auto"/>
+              <w:jc w:val="both"/>
+              <w:rPr>
+                <w:rFonts w:ascii="Arial" w:hAnsi="Arial" w:cs="Arial"/>
+                <w:color w:val="000000" w:themeColor="text1"/>
+              </w:rPr>
+            </w:pPr>
+            <w:r>
+              <w:rPr>
+                <w:rFonts w:ascii="Arial" w:hAnsi="Arial" w:cs="Arial"/>
+                <w:color w:val="000000" w:themeColor="text1"/>
+              </w:rPr>
+              <w:t>Youtuber: Nome do canal do YouTube</w:t>
+            </w:r>
+          </w:p>
+          <w:p>
+            <w:pPr>
+              <w:spacing w:beforeLines="50" w:before="120" w:line="360" w:lineRule="auto"/>
+              <w:jc w:val="both"/>
+              <w:rPr>
+                <w:rFonts w:ascii="Arial" w:hAnsi="Arial" w:cs="Arial"/>
+                <w:color w:val="000000" w:themeColor="text1"/>
+              </w:rPr>
+            </w:pPr>
+            <w:r>
+              <w:rPr>
+                <w:rFonts w:ascii="Arial" w:hAnsi="Arial" w:cs="Arial"/>
+                <w:color w:val="000000" w:themeColor="text1"/>
+              </w:rPr>
+              <w:t>inscritos: Número de inscritos no canal</w:t>
+            </w:r>
+          </w:p>
+          <w:p>
+            <w:pPr>
+              <w:spacing w:beforeLines="50" w:before="120" w:line="360" w:lineRule="auto"/>
+              <w:jc w:val="both"/>
+              <w:rPr>
+                <w:rFonts w:ascii="Arial" w:hAnsi="Arial" w:cs="Arial"/>
+                <w:color w:val="000000" w:themeColor="text1"/>
+              </w:rPr>
+            </w:pPr>
+            <w:r>
+              <w:rPr>
+                <w:rFonts w:ascii="Arial" w:hAnsi="Arial" w:cs="Arial"/>
+                <w:color w:val="000000" w:themeColor="text1"/>
+              </w:rPr>
+              <w:t>visualizações de vídeo: total de visualizações de todos os vídeos do canal</w:t>
+            </w:r>
+          </w:p>
+          <w:p>
+            <w:pPr>
+              <w:spacing w:beforeLines="50" w:before="120" w:line="360" w:lineRule="auto"/>
+              <w:jc w:val="both"/>
+              <w:rPr>
+                <w:rFonts w:ascii="Arial" w:hAnsi="Arial" w:cs="Arial"/>
+                <w:color w:val="000000" w:themeColor="text1"/>
+              </w:rPr>
+            </w:pPr>
+            <w:r>
+              <w:rPr>
+                <w:rFonts w:ascii="Arial" w:hAnsi="Arial" w:cs="Arial"/>
+                <w:color w:val="000000" w:themeColor="text1"/>
+              </w:rPr>
+              <w:t>categoria: Categoria ou nicho do canal</w:t>
+            </w:r>
+          </w:p>
+          <w:p>
+            <w:pPr>
+              <w:spacing w:beforeLines="50" w:before="120" w:line="360" w:lineRule="auto"/>
+              <w:jc w:val="both"/>
+              <w:rPr>
+                <w:rFonts w:ascii="Arial" w:hAnsi="Arial" w:cs="Arial"/>
+                <w:color w:val="000000" w:themeColor="text1"/>
+              </w:rPr>
+            </w:pPr>
+            <w:r>
+              <w:rPr>
+                <w:rFonts w:ascii="Arial" w:hAnsi="Arial" w:cs="Arial"/>
+                <w:color w:val="000000" w:themeColor="text1"/>
+              </w:rPr>
+              <w:t>Título: Título do canal do YouTube</w:t>
+            </w:r>
+          </w:p>
+          <w:p>
+            <w:pPr>
+              <w:spacing w:beforeLines="50" w:before="120" w:line="360" w:lineRule="auto"/>
+              <w:jc w:val="both"/>
+              <w:rPr>
+                <w:rFonts w:ascii="Arial" w:hAnsi="Arial" w:cs="Arial"/>
+                <w:color w:val="000000" w:themeColor="text1"/>
+              </w:rPr>
+            </w:pPr>
+            <w:r>
+              <w:rPr>
+                <w:rFonts w:ascii="Arial" w:hAnsi="Arial" w:cs="Arial"/>
+                <w:color w:val="000000" w:themeColor="text1"/>
+              </w:rPr>
+              <w:t>uploads: número total de vídeos enviados no canal</w:t>
+            </w:r>
+          </w:p>
+          <w:p>
+            <w:pPr>
+              <w:spacing w:beforeLines="50" w:before="120" w:line="360" w:lineRule="auto"/>
+              <w:jc w:val="both"/>
+              <w:rPr>
+                <w:rFonts w:ascii="Arial" w:hAnsi="Arial" w:cs="Arial"/>
+                <w:color w:val="000000" w:themeColor="text1"/>
+              </w:rPr>
+            </w:pPr>
+            <w:r>
+              <w:rPr>
+                <w:rFonts w:ascii="Arial" w:hAnsi="Arial" w:cs="Arial"/>
+                <w:color w:val="000000" w:themeColor="text1"/>
+              </w:rPr>
+              <w:t>País: país de origem do canal do YouTube</w:t>
+            </w:r>
+          </w:p>
+          <w:p>
+            <w:pPr>
+              <w:spacing w:beforeLines="50" w:before="120" w:line="360" w:lineRule="auto"/>
+              <w:jc w:val="both"/>
+              <w:rPr>
+                <w:rFonts w:ascii="Arial" w:hAnsi="Arial" w:cs="Arial"/>
+                <w:color w:val="000000" w:themeColor="text1"/>
+              </w:rPr>
+            </w:pPr>
+            <w:r>
+              <w:rPr>
+                <w:rFonts w:ascii="Arial" w:hAnsi="Arial" w:cs="Arial"/>
+                <w:color w:val="000000" w:themeColor="text1"/>
+              </w:rPr>
+              <w:t>Abreviatura: Abreviatura do país</w:t>
+            </w:r>
+          </w:p>
+          <w:p>
+            <w:pPr>
+              <w:spacing w:beforeLines="50" w:before="120" w:line="360" w:lineRule="auto"/>
+              <w:jc w:val="both"/>
+              <w:rPr>
+                <w:rFonts w:ascii="Arial" w:hAnsi="Arial" w:cs="Arial"/>
+                <w:color w:val="000000" w:themeColor="text1"/>
+              </w:rPr>
+            </w:pPr>
+            <w:r>
+              <w:rPr>
+                <w:rFonts w:ascii="Arial" w:hAnsi="Arial" w:cs="Arial"/>
+                <w:color w:val="000000" w:themeColor="text1"/>
+              </w:rPr>
+              <w:t>Tipo do canal</w:t>
+            </w:r>
+            <w:r>
+              <w:rPr>
+                <w:rFonts w:ascii="Arial" w:hAnsi="Arial" w:cs="Arial"/>
+                <w:color w:val="000000" w:themeColor="text1"/>
+              </w:rPr>
+              <w:t>: tipo de canal do YouTube (por exemplo, individual, marca)</w:t>
+            </w:r>
+          </w:p>
+          <w:p>
+            <w:pPr>
+              <w:spacing w:beforeLines="50" w:before="120" w:line="360" w:lineRule="auto"/>
+              <w:jc w:val="both"/>
+              <w:rPr>
+                <w:rFonts w:ascii="Arial" w:hAnsi="Arial" w:cs="Arial"/>
+                <w:color w:val="000000" w:themeColor="text1"/>
+              </w:rPr>
+            </w:pPr>
+            <w:r>
+              <w:rPr>
+                <w:rFonts w:ascii="Arial" w:hAnsi="Arial" w:cs="Arial"/>
+                <w:color w:val="000000" w:themeColor="text1"/>
+              </w:rPr>
+              <w:lastRenderedPageBreak/>
+              <w:t xml:space="preserve">Vídeo </w:t>
+            </w:r>
+            <w:proofErr w:type="spellStart"/>
+            <w:r>
+              <w:rPr>
+                <w:rFonts w:ascii="Arial" w:hAnsi="Arial" w:cs="Arial"/>
+                <w:color w:val="000000" w:themeColor="text1"/>
+              </w:rPr>
+              <w:t>views</w:t>
+            </w:r>
+            <w:proofErr w:type="spellEnd"/>
+            <w:r>
+              <w:rPr>
+                <w:rFonts w:ascii="Arial" w:hAnsi="Arial" w:cs="Arial"/>
+                <w:color w:val="000000" w:themeColor="text1"/>
+              </w:rPr>
+              <w:t xml:space="preserve"> </w:t>
+            </w:r>
+            <w:r>
+              <w:rPr>
+                <w:rFonts w:ascii="Arial" w:hAnsi="Arial" w:cs="Arial"/>
+                <w:color w:val="000000" w:themeColor="text1"/>
+              </w:rPr>
+              <w:t>rank: classificação do canal com base no total de visualizações do vídeo</w:t>
+            </w:r>
+          </w:p>
+          <w:p>
+            <w:pPr>
+              <w:spacing w:beforeLines="50" w:before="120" w:line="360" w:lineRule="auto"/>
+              <w:jc w:val="both"/>
+              <w:rPr>
+                <w:rFonts w:ascii="Arial" w:hAnsi="Arial" w:cs="Arial"/>
+                <w:color w:val="000000" w:themeColor="text1"/>
+              </w:rPr>
+            </w:pPr>
+            <w:r>
+              <w:rPr>
+                <w:rFonts w:ascii="Arial" w:hAnsi="Arial" w:cs="Arial"/>
+                <w:color w:val="000000" w:themeColor="text1"/>
+              </w:rPr>
+              <w:t>country</w:t>
+            </w:r>
+            <w:r>
+              <w:rPr>
+                <w:rFonts w:ascii="Arial" w:hAnsi="Arial" w:cs="Arial"/>
+                <w:color w:val="000000" w:themeColor="text1"/>
+              </w:rPr>
+              <w:t xml:space="preserve"> </w:t>
+            </w:r>
+            <w:r>
+              <w:rPr>
+                <w:rFonts w:ascii="Arial" w:hAnsi="Arial" w:cs="Arial"/>
+                <w:color w:val="000000" w:themeColor="text1"/>
+              </w:rPr>
+              <w:t>rank: Classificação do canal com base no número de inscritos em seu país</w:t>
+            </w:r>
+          </w:p>
+          <w:p>
+            <w:pPr>
+              <w:spacing w:beforeLines="50" w:before="120" w:line="360" w:lineRule="auto"/>
+              <w:jc w:val="both"/>
+              <w:rPr>
+                <w:rFonts w:ascii="Arial" w:hAnsi="Arial" w:cs="Arial"/>
+                <w:color w:val="000000" w:themeColor="text1"/>
+              </w:rPr>
+            </w:pPr>
+            <w:proofErr w:type="spellStart"/>
+            <w:r>
+              <w:rPr>
+                <w:rFonts w:ascii="Arial" w:hAnsi="Arial" w:cs="Arial"/>
+                <w:color w:val="000000" w:themeColor="text1"/>
+              </w:rPr>
+              <w:t>channel</w:t>
+            </w:r>
+            <w:proofErr w:type="spellEnd"/>
+            <w:r>
+              <w:rPr>
+                <w:rFonts w:ascii="Arial" w:hAnsi="Arial" w:cs="Arial"/>
+                <w:color w:val="000000" w:themeColor="text1"/>
+              </w:rPr>
+              <w:t xml:space="preserve"> </w:t>
+            </w:r>
+            <w:proofErr w:type="spellStart"/>
+            <w:r>
+              <w:rPr>
+                <w:rFonts w:ascii="Arial" w:hAnsi="Arial" w:cs="Arial"/>
+                <w:color w:val="000000" w:themeColor="text1"/>
+              </w:rPr>
+              <w:t>type</w:t>
+            </w:r>
+            <w:proofErr w:type="spellEnd"/>
+            <w:r>
+              <w:rPr>
+                <w:rFonts w:ascii="Arial" w:hAnsi="Arial" w:cs="Arial"/>
+                <w:color w:val="000000" w:themeColor="text1"/>
+              </w:rPr>
+              <w:t xml:space="preserve"> </w:t>
+            </w:r>
+            <w:r>
+              <w:rPr>
+                <w:rFonts w:ascii="Arial" w:hAnsi="Arial" w:cs="Arial"/>
+                <w:color w:val="000000" w:themeColor="text1"/>
+              </w:rPr>
+              <w:t>rank: Ranking do canal com base no seu tipo (individual ou marca)</w:t>
+            </w:r>
+          </w:p>
+          <w:p>
+            <w:pPr>
+              <w:spacing w:beforeLines="50" w:before="120" w:line="360" w:lineRule="auto"/>
+              <w:jc w:val="both"/>
+              <w:rPr>
+                <w:rFonts w:ascii="Arial" w:hAnsi="Arial" w:cs="Arial"/>
+                <w:color w:val="000000" w:themeColor="text1"/>
+              </w:rPr>
+            </w:pPr>
+            <w:r>
+              <w:rPr>
+                <w:rFonts w:ascii="Arial" w:hAnsi="Arial" w:cs="Arial"/>
+                <w:color w:val="000000" w:themeColor="text1"/>
+              </w:rPr>
+              <w:t xml:space="preserve">vídeo </w:t>
+            </w:r>
+            <w:proofErr w:type="spellStart"/>
+            <w:r>
+              <w:rPr>
+                <w:rFonts w:ascii="Arial" w:hAnsi="Arial" w:cs="Arial"/>
+                <w:color w:val="000000" w:themeColor="text1"/>
+              </w:rPr>
+              <w:t>views</w:t>
+            </w:r>
+            <w:proofErr w:type="spellEnd"/>
+            <w:r>
+              <w:rPr>
+                <w:rFonts w:ascii="Arial" w:hAnsi="Arial" w:cs="Arial"/>
+                <w:color w:val="000000" w:themeColor="text1"/>
+              </w:rPr>
+              <w:t xml:space="preserve"> </w:t>
+            </w:r>
+            <w:r>
+              <w:rPr>
+                <w:rFonts w:ascii="Arial" w:hAnsi="Arial" w:cs="Arial"/>
+                <w:color w:val="000000" w:themeColor="text1"/>
+              </w:rPr>
+              <w:t>for</w:t>
+            </w:r>
+            <w:r>
+              <w:rPr>
+                <w:rFonts w:ascii="Arial" w:hAnsi="Arial" w:cs="Arial"/>
+                <w:color w:val="000000" w:themeColor="text1"/>
+              </w:rPr>
+              <w:t xml:space="preserve"> </w:t>
+            </w:r>
+            <w:proofErr w:type="spellStart"/>
+            <w:r>
+              <w:rPr>
+                <w:rFonts w:ascii="Arial" w:hAnsi="Arial" w:cs="Arial"/>
+                <w:color w:val="000000" w:themeColor="text1"/>
+              </w:rPr>
+              <w:t>the</w:t>
+            </w:r>
+            <w:proofErr w:type="spellEnd"/>
+            <w:r>
+              <w:rPr>
+                <w:rFonts w:ascii="Arial" w:hAnsi="Arial" w:cs="Arial"/>
+                <w:color w:val="000000" w:themeColor="text1"/>
+              </w:rPr>
+              <w:t xml:space="preserve"> </w:t>
+            </w:r>
+            <w:proofErr w:type="spellStart"/>
+            <w:r>
+              <w:rPr>
+                <w:rFonts w:ascii="Arial" w:hAnsi="Arial" w:cs="Arial"/>
+                <w:color w:val="000000" w:themeColor="text1"/>
+              </w:rPr>
+              <w:t>last</w:t>
+            </w:r>
+            <w:proofErr w:type="spellEnd"/>
+            <w:r>
+              <w:rPr>
+                <w:rFonts w:ascii="Arial" w:hAnsi="Arial" w:cs="Arial"/>
+                <w:color w:val="000000" w:themeColor="text1"/>
+              </w:rPr>
+              <w:t xml:space="preserve"> </w:t>
+            </w:r>
+            <w:r>
+              <w:rPr>
+                <w:rFonts w:ascii="Arial" w:hAnsi="Arial" w:cs="Arial"/>
+                <w:color w:val="000000" w:themeColor="text1"/>
+              </w:rPr>
+              <w:t>30</w:t>
+            </w:r>
+            <w:r>
+              <w:rPr>
+                <w:rFonts w:ascii="Arial" w:hAnsi="Arial" w:cs="Arial"/>
+                <w:color w:val="000000" w:themeColor="text1"/>
+              </w:rPr>
+              <w:t xml:space="preserve"> </w:t>
+            </w:r>
+            <w:proofErr w:type="spellStart"/>
+            <w:r>
+              <w:rPr>
+                <w:rFonts w:ascii="Arial" w:hAnsi="Arial" w:cs="Arial"/>
+                <w:color w:val="000000" w:themeColor="text1"/>
+              </w:rPr>
+              <w:t>days</w:t>
+            </w:r>
+            <w:proofErr w:type="spellEnd"/>
+            <w:r>
+              <w:rPr>
+                <w:rFonts w:ascii="Arial" w:hAnsi="Arial" w:cs="Arial"/>
+                <w:color w:val="000000" w:themeColor="text1"/>
+              </w:rPr>
+              <w:t>: total de visualizações do vídeo nos últimos 30 dias</w:t>
+            </w:r>
+          </w:p>
+          <w:p>
+            <w:pPr>
+              <w:spacing w:beforeLines="50" w:before="120" w:line="360" w:lineRule="auto"/>
+              <w:jc w:val="both"/>
+              <w:rPr>
+                <w:rFonts w:ascii="Arial" w:hAnsi="Arial" w:cs="Arial"/>
+                <w:color w:val="000000" w:themeColor="text1"/>
+              </w:rPr>
+            </w:pPr>
+            <w:proofErr w:type="spellStart"/>
+            <w:r>
+              <w:rPr>
+                <w:rFonts w:ascii="Arial" w:hAnsi="Arial" w:cs="Arial"/>
+                <w:color w:val="000000" w:themeColor="text1"/>
+              </w:rPr>
+              <w:t>lower</w:t>
+            </w:r>
+            <w:proofErr w:type="spellEnd"/>
+            <w:r>
+              <w:rPr>
+                <w:rFonts w:ascii="Arial" w:hAnsi="Arial" w:cs="Arial"/>
+                <w:color w:val="000000" w:themeColor="text1"/>
+              </w:rPr>
+              <w:t xml:space="preserve"> </w:t>
+            </w:r>
+            <w:proofErr w:type="spellStart"/>
+            <w:r>
+              <w:rPr>
+                <w:rFonts w:ascii="Arial" w:hAnsi="Arial" w:cs="Arial"/>
+                <w:color w:val="000000" w:themeColor="text1"/>
+              </w:rPr>
+              <w:t>monthly</w:t>
+            </w:r>
+            <w:proofErr w:type="spellEnd"/>
+            <w:r>
+              <w:rPr>
+                <w:rFonts w:ascii="Arial" w:hAnsi="Arial" w:cs="Arial"/>
+                <w:color w:val="000000" w:themeColor="text1"/>
+              </w:rPr>
+              <w:t xml:space="preserve"> </w:t>
+            </w:r>
+            <w:proofErr w:type="spellStart"/>
+            <w:r>
+              <w:rPr>
+                <w:rFonts w:ascii="Arial" w:hAnsi="Arial" w:cs="Arial"/>
+                <w:color w:val="000000" w:themeColor="text1"/>
+              </w:rPr>
+              <w:t>earnings</w:t>
+            </w:r>
+            <w:proofErr w:type="spellEnd"/>
+            <w:r>
+              <w:rPr>
+                <w:rFonts w:ascii="Arial" w:hAnsi="Arial" w:cs="Arial"/>
+                <w:color w:val="000000" w:themeColor="text1"/>
+              </w:rPr>
+              <w:t>: ganhos mensais estimados mais baixos do canal</w:t>
+            </w:r>
+          </w:p>
+          <w:p>
+            <w:pPr>
+              <w:spacing w:beforeLines="50" w:before="120" w:line="360" w:lineRule="auto"/>
+              <w:jc w:val="both"/>
+              <w:rPr>
+                <w:rFonts w:ascii="Arial" w:hAnsi="Arial" w:cs="Arial"/>
+                <w:color w:val="000000" w:themeColor="text1"/>
+              </w:rPr>
+            </w:pPr>
+            <w:r>
+              <w:rPr>
+                <w:rFonts w:ascii="Arial" w:hAnsi="Arial" w:cs="Arial"/>
+                <w:color w:val="000000" w:themeColor="text1"/>
+              </w:rPr>
+              <w:t>high</w:t>
+            </w:r>
+            <w:r>
+              <w:rPr>
+                <w:rFonts w:ascii="Arial" w:hAnsi="Arial" w:cs="Arial"/>
+                <w:color w:val="000000" w:themeColor="text1"/>
+              </w:rPr>
+              <w:t xml:space="preserve"> </w:t>
+            </w:r>
+            <w:proofErr w:type="spellStart"/>
+            <w:r>
+              <w:rPr>
+                <w:rFonts w:ascii="Arial" w:hAnsi="Arial" w:cs="Arial"/>
+                <w:color w:val="000000" w:themeColor="text1"/>
+              </w:rPr>
+              <w:t>monthly</w:t>
+            </w:r>
+            <w:proofErr w:type="spellEnd"/>
+            <w:r>
+              <w:rPr>
+                <w:rFonts w:ascii="Arial" w:hAnsi="Arial" w:cs="Arial"/>
+                <w:color w:val="000000" w:themeColor="text1"/>
+              </w:rPr>
+              <w:t xml:space="preserve"> </w:t>
+            </w:r>
+            <w:proofErr w:type="spellStart"/>
+            <w:r>
+              <w:rPr>
+                <w:rFonts w:ascii="Arial" w:hAnsi="Arial" w:cs="Arial"/>
+                <w:color w:val="000000" w:themeColor="text1"/>
+              </w:rPr>
+              <w:t>earnings</w:t>
+            </w:r>
+            <w:proofErr w:type="spellEnd"/>
+            <w:r>
+              <w:rPr>
+                <w:rFonts w:ascii="Arial" w:hAnsi="Arial" w:cs="Arial"/>
+                <w:color w:val="000000" w:themeColor="text1"/>
+              </w:rPr>
+              <w:t>: Maiores ganhos mensais estimados do canal</w:t>
+            </w:r>
+          </w:p>
+          <w:p>
+            <w:pPr>
+              <w:spacing w:beforeLines="50" w:before="120" w:line="360" w:lineRule="auto"/>
+              <w:jc w:val="both"/>
+              <w:rPr>
+                <w:rFonts w:ascii="Arial" w:hAnsi="Arial" w:cs="Arial"/>
+                <w:color w:val="000000" w:themeColor="text1"/>
+              </w:rPr>
+            </w:pPr>
+            <w:proofErr w:type="spellStart"/>
+            <w:r>
+              <w:rPr>
+                <w:rFonts w:ascii="Arial" w:hAnsi="Arial" w:cs="Arial"/>
+                <w:color w:val="000000" w:themeColor="text1"/>
+              </w:rPr>
+              <w:t>lower</w:t>
+            </w:r>
+            <w:proofErr w:type="spellEnd"/>
+            <w:r>
+              <w:rPr>
+                <w:rFonts w:ascii="Arial" w:hAnsi="Arial" w:cs="Arial"/>
+                <w:color w:val="000000" w:themeColor="text1"/>
+              </w:rPr>
+              <w:t xml:space="preserve"> </w:t>
+            </w:r>
+            <w:proofErr w:type="spellStart"/>
+            <w:r>
+              <w:rPr>
+                <w:rFonts w:ascii="Arial" w:hAnsi="Arial" w:cs="Arial"/>
+                <w:color w:val="000000" w:themeColor="text1"/>
+              </w:rPr>
+              <w:t>yearly</w:t>
+            </w:r>
+            <w:proofErr w:type="spellEnd"/>
+            <w:r>
+              <w:rPr>
+                <w:rFonts w:ascii="Arial" w:hAnsi="Arial" w:cs="Arial"/>
+                <w:color w:val="000000" w:themeColor="text1"/>
+              </w:rPr>
+              <w:t xml:space="preserve"> </w:t>
+            </w:r>
+            <w:proofErr w:type="spellStart"/>
+            <w:r>
+              <w:rPr>
+                <w:rFonts w:ascii="Arial" w:hAnsi="Arial" w:cs="Arial"/>
+                <w:color w:val="000000" w:themeColor="text1"/>
+              </w:rPr>
+              <w:t>earnings</w:t>
+            </w:r>
+            <w:proofErr w:type="spellEnd"/>
+            <w:r>
+              <w:rPr>
+                <w:rFonts w:ascii="Arial" w:hAnsi="Arial" w:cs="Arial"/>
+                <w:color w:val="000000" w:themeColor="text1"/>
+              </w:rPr>
+              <w:t>: ganhos anuais estimados mais baixos do canal</w:t>
+            </w:r>
+          </w:p>
+          <w:p>
+            <w:pPr>
+              <w:spacing w:beforeLines="50" w:before="120" w:line="360" w:lineRule="auto"/>
+              <w:jc w:val="both"/>
+              <w:rPr>
+                <w:rFonts w:ascii="Arial" w:hAnsi="Arial" w:cs="Arial"/>
+                <w:color w:val="000000" w:themeColor="text1"/>
+              </w:rPr>
+            </w:pPr>
+            <w:r>
+              <w:rPr>
+                <w:rFonts w:ascii="Arial" w:hAnsi="Arial" w:cs="Arial"/>
+                <w:color w:val="000000" w:themeColor="text1"/>
+              </w:rPr>
+              <w:t>high</w:t>
+            </w:r>
+            <w:r>
+              <w:rPr>
+                <w:rFonts w:ascii="Arial" w:hAnsi="Arial" w:cs="Arial"/>
+                <w:color w:val="000000" w:themeColor="text1"/>
+              </w:rPr>
+              <w:t xml:space="preserve"> </w:t>
+            </w:r>
+            <w:proofErr w:type="spellStart"/>
+            <w:r>
+              <w:rPr>
+                <w:rFonts w:ascii="Arial" w:hAnsi="Arial" w:cs="Arial"/>
+                <w:color w:val="000000" w:themeColor="text1"/>
+              </w:rPr>
+              <w:t>yearly</w:t>
+            </w:r>
+            <w:proofErr w:type="spellEnd"/>
+            <w:r>
+              <w:rPr>
+                <w:rFonts w:ascii="Arial" w:hAnsi="Arial" w:cs="Arial"/>
+                <w:color w:val="000000" w:themeColor="text1"/>
+              </w:rPr>
+              <w:t xml:space="preserve"> </w:t>
+            </w:r>
+            <w:proofErr w:type="spellStart"/>
+            <w:r>
+              <w:rPr>
+                <w:rFonts w:ascii="Arial" w:hAnsi="Arial" w:cs="Arial"/>
+                <w:color w:val="000000" w:themeColor="text1"/>
+              </w:rPr>
+              <w:t>earnings</w:t>
+            </w:r>
+            <w:proofErr w:type="spellEnd"/>
+            <w:r>
+              <w:rPr>
+                <w:rFonts w:ascii="Arial" w:hAnsi="Arial" w:cs="Arial"/>
+                <w:color w:val="000000" w:themeColor="text1"/>
+              </w:rPr>
+              <w:t>: Maiores ganhos anuais estimados do canal</w:t>
+            </w:r>
+          </w:p>
+          <w:p>
+            <w:pPr>
+              <w:spacing w:beforeLines="50" w:before="120" w:line="360" w:lineRule="auto"/>
+              <w:jc w:val="both"/>
+              <w:rPr>
+                <w:rFonts w:ascii="Arial" w:hAnsi="Arial" w:cs="Arial"/>
+                <w:color w:val="000000" w:themeColor="text1"/>
+              </w:rPr>
+            </w:pPr>
+            <w:proofErr w:type="spellStart"/>
+            <w:r>
+              <w:rPr>
+                <w:rFonts w:ascii="Arial" w:hAnsi="Arial" w:cs="Arial"/>
+                <w:color w:val="000000" w:themeColor="text1"/>
+              </w:rPr>
+              <w:t>subscribes</w:t>
+            </w:r>
+            <w:proofErr w:type="spellEnd"/>
+            <w:r>
+              <w:rPr>
+                <w:rFonts w:ascii="Arial" w:hAnsi="Arial" w:cs="Arial"/>
+                <w:color w:val="000000" w:themeColor="text1"/>
+              </w:rPr>
+              <w:t xml:space="preserve"> </w:t>
+            </w:r>
+            <w:r>
+              <w:rPr>
+                <w:rFonts w:ascii="Arial" w:hAnsi="Arial" w:cs="Arial"/>
+                <w:color w:val="000000" w:themeColor="text1"/>
+              </w:rPr>
+              <w:t>for</w:t>
+            </w:r>
+            <w:r>
+              <w:rPr>
+                <w:rFonts w:ascii="Arial" w:hAnsi="Arial" w:cs="Arial"/>
+                <w:color w:val="000000" w:themeColor="text1"/>
+              </w:rPr>
+              <w:t xml:space="preserve"> </w:t>
+            </w:r>
+            <w:proofErr w:type="spellStart"/>
+            <w:r>
+              <w:rPr>
+                <w:rFonts w:ascii="Arial" w:hAnsi="Arial" w:cs="Arial"/>
+                <w:color w:val="000000" w:themeColor="text1"/>
+              </w:rPr>
+              <w:t>last</w:t>
+            </w:r>
+            <w:proofErr w:type="spellEnd"/>
+            <w:r>
+              <w:rPr>
+                <w:rFonts w:ascii="Arial" w:hAnsi="Arial" w:cs="Arial"/>
+                <w:color w:val="000000" w:themeColor="text1"/>
+              </w:rPr>
+              <w:t xml:space="preserve"> </w:t>
+            </w:r>
+            <w:r>
+              <w:rPr>
+                <w:rFonts w:ascii="Arial" w:hAnsi="Arial" w:cs="Arial"/>
+                <w:color w:val="000000" w:themeColor="text1"/>
+              </w:rPr>
+              <w:t>30</w:t>
+            </w:r>
+            <w:r>
+              <w:rPr>
+                <w:rFonts w:ascii="Arial" w:hAnsi="Arial" w:cs="Arial"/>
+                <w:color w:val="000000" w:themeColor="text1"/>
+              </w:rPr>
+              <w:t xml:space="preserve"> </w:t>
+            </w:r>
+            <w:proofErr w:type="spellStart"/>
+            <w:r>
+              <w:rPr>
+                <w:rFonts w:ascii="Arial" w:hAnsi="Arial" w:cs="Arial"/>
+                <w:color w:val="000000" w:themeColor="text1"/>
+              </w:rPr>
+              <w:t>days</w:t>
+            </w:r>
+            <w:proofErr w:type="spellEnd"/>
+            <w:r>
+              <w:rPr>
+                <w:rFonts w:ascii="Arial" w:hAnsi="Arial" w:cs="Arial"/>
+                <w:color w:val="000000" w:themeColor="text1"/>
+              </w:rPr>
+              <w:t>: Número de novos assinantes ganhos nos últimos 30 dias</w:t>
+            </w:r>
+          </w:p>
+          <w:p>
+            <w:pPr>
+              <w:spacing w:beforeLines="50" w:before="120" w:line="360" w:lineRule="auto"/>
+              <w:jc w:val="both"/>
+              <w:rPr>
+                <w:rFonts w:ascii="Arial" w:hAnsi="Arial" w:cs="Arial"/>
+                <w:color w:val="000000" w:themeColor="text1"/>
+              </w:rPr>
+            </w:pPr>
+            <w:r>
+              <w:rPr>
+                <w:rFonts w:ascii="Arial" w:hAnsi="Arial" w:cs="Arial"/>
+                <w:color w:val="000000" w:themeColor="text1"/>
+              </w:rPr>
+              <w:t>criado</w:t>
+            </w:r>
+            <w:r>
+              <w:rPr>
+                <w:rFonts w:ascii="Arial" w:hAnsi="Arial" w:cs="Arial"/>
+                <w:color w:val="000000" w:themeColor="text1"/>
+              </w:rPr>
+              <w:t xml:space="preserve"> </w:t>
+            </w:r>
+            <w:r>
+              <w:rPr>
+                <w:rFonts w:ascii="Arial" w:hAnsi="Arial" w:cs="Arial"/>
+                <w:color w:val="000000" w:themeColor="text1"/>
+              </w:rPr>
+              <w:t>ano: ano em que o canal do YouTube foi criado</w:t>
+            </w:r>
+          </w:p>
+          <w:p>
+            <w:pPr>
+              <w:spacing w:beforeLines="50" w:before="120" w:line="360" w:lineRule="auto"/>
+              <w:jc w:val="both"/>
+              <w:rPr>
+                <w:rFonts w:ascii="Arial" w:hAnsi="Arial" w:cs="Arial"/>
+                <w:color w:val="000000" w:themeColor="text1"/>
+              </w:rPr>
+            </w:pPr>
+            <w:r>
+              <w:rPr>
+                <w:rFonts w:ascii="Arial" w:hAnsi="Arial" w:cs="Arial"/>
+                <w:color w:val="000000" w:themeColor="text1"/>
+              </w:rPr>
+              <w:t>criado</w:t>
+            </w:r>
+            <w:r>
+              <w:rPr>
+                <w:rFonts w:ascii="Arial" w:hAnsi="Arial" w:cs="Arial"/>
+                <w:color w:val="000000" w:themeColor="text1"/>
+              </w:rPr>
+              <w:t xml:space="preserve"> </w:t>
+            </w:r>
+            <w:r>
+              <w:rPr>
+                <w:rFonts w:ascii="Arial" w:hAnsi="Arial" w:cs="Arial"/>
+                <w:color w:val="000000" w:themeColor="text1"/>
+              </w:rPr>
+              <w:t>mês: mês em que o canal do YouTube foi criado</w:t>
+            </w:r>
+          </w:p>
+          <w:p>
+            <w:pPr>
+              <w:spacing w:beforeLines="50" w:before="120" w:line="360" w:lineRule="auto"/>
+              <w:jc w:val="both"/>
+              <w:rPr>
+                <w:rFonts w:ascii="Arial" w:hAnsi="Arial" w:cs="Arial"/>
+                <w:color w:val="000000" w:themeColor="text1"/>
+              </w:rPr>
+            </w:pPr>
+            <w:proofErr w:type="spellStart"/>
+            <w:r>
+              <w:rPr>
+                <w:rFonts w:ascii="Arial" w:hAnsi="Arial" w:cs="Arial"/>
+                <w:color w:val="000000" w:themeColor="text1"/>
+              </w:rPr>
+              <w:t>created</w:t>
+            </w:r>
+            <w:proofErr w:type="spellEnd"/>
+            <w:r>
+              <w:rPr>
+                <w:rFonts w:ascii="Arial" w:hAnsi="Arial" w:cs="Arial"/>
+                <w:color w:val="000000" w:themeColor="text1"/>
+              </w:rPr>
+              <w:t xml:space="preserve"> </w:t>
+            </w:r>
+            <w:r>
+              <w:rPr>
+                <w:rFonts w:ascii="Arial" w:hAnsi="Arial" w:cs="Arial"/>
+                <w:color w:val="000000" w:themeColor="text1"/>
+              </w:rPr>
+              <w:t>date: Data exata de criação do canal no YouTube</w:t>
+            </w:r>
+          </w:p>
+          <w:p>
+            <w:pPr>
+              <w:spacing w:beforeLines="50" w:before="120" w:line="360" w:lineRule="auto"/>
+              <w:jc w:val="both"/>
+              <w:rPr>
+                <w:rFonts w:ascii="Arial" w:hAnsi="Arial" w:cs="Arial"/>
+                <w:color w:val="000000" w:themeColor="text1"/>
+              </w:rPr>
+            </w:pPr>
+            <w:r>
+              <w:rPr>
+                <w:rFonts w:ascii="Arial" w:hAnsi="Arial" w:cs="Arial"/>
+                <w:color w:val="000000" w:themeColor="text1"/>
+              </w:rPr>
+              <w:t>Matrículas brutas no ensino superior (%): Percentagem da população matriculada no ensino superior no país</w:t>
+            </w:r>
+          </w:p>
+          <w:p>
+            <w:pPr>
+              <w:spacing w:beforeLines="50" w:before="120" w:line="360" w:lineRule="auto"/>
+              <w:jc w:val="both"/>
+              <w:rPr>
+                <w:rFonts w:ascii="Arial" w:hAnsi="Arial" w:cs="Arial"/>
+                <w:color w:val="000000" w:themeColor="text1"/>
+              </w:rPr>
+            </w:pPr>
+            <w:r>
+              <w:rPr>
+                <w:rFonts w:ascii="Arial" w:hAnsi="Arial" w:cs="Arial"/>
+                <w:color w:val="000000" w:themeColor="text1"/>
+              </w:rPr>
+              <w:t>População: População total do país</w:t>
+            </w:r>
+          </w:p>
+          <w:p>
+            <w:pPr>
+              <w:spacing w:beforeLines="50" w:before="120" w:line="360" w:lineRule="auto"/>
+              <w:jc w:val="both"/>
+              <w:rPr>
+                <w:rFonts w:ascii="Arial" w:hAnsi="Arial" w:cs="Arial"/>
+                <w:color w:val="000000" w:themeColor="text1"/>
+              </w:rPr>
+            </w:pPr>
+            <w:r>
+              <w:rPr>
+                <w:rFonts w:ascii="Arial" w:hAnsi="Arial" w:cs="Arial"/>
+                <w:color w:val="000000" w:themeColor="text1"/>
+              </w:rPr>
+              <w:t>Taxa de desemprego: Taxa de desemprego no país</w:t>
+            </w:r>
+          </w:p>
+          <w:p>
+            <w:pPr>
+              <w:spacing w:beforeLines="50" w:before="120" w:line="360" w:lineRule="auto"/>
+              <w:jc w:val="both"/>
+              <w:rPr>
+                <w:rFonts w:ascii="Arial" w:hAnsi="Arial" w:cs="Arial"/>
+                <w:color w:val="000000" w:themeColor="text1"/>
+              </w:rPr>
+            </w:pPr>
+            <w:r>
+              <w:rPr>
+                <w:rFonts w:ascii="Arial" w:hAnsi="Arial" w:cs="Arial"/>
+                <w:color w:val="000000" w:themeColor="text1"/>
+              </w:rPr>
+              <w:t>População</w:t>
+            </w:r>
+            <w:r>
+              <w:rPr>
+                <w:rFonts w:ascii="Arial" w:hAnsi="Arial" w:cs="Arial"/>
+                <w:color w:val="000000" w:themeColor="text1"/>
+              </w:rPr>
+              <w:t xml:space="preserve"> </w:t>
+            </w:r>
+            <w:r>
+              <w:rPr>
+                <w:rFonts w:ascii="Arial" w:hAnsi="Arial" w:cs="Arial"/>
+                <w:color w:val="000000" w:themeColor="text1"/>
+              </w:rPr>
+              <w:t>urbana: Porcentagem da população que vive em áreas urbanas</w:t>
+            </w:r>
+          </w:p>
+          <w:p>
+            <w:pPr>
+              <w:spacing w:beforeLines="50" w:before="120" w:line="360" w:lineRule="auto"/>
+              <w:jc w:val="both"/>
+              <w:rPr>
+                <w:rFonts w:ascii="Arial" w:hAnsi="Arial" w:cs="Arial"/>
+                <w:color w:val="000000" w:themeColor="text1"/>
+              </w:rPr>
+            </w:pPr>
+            <w:r>
+              <w:rPr>
+                <w:rFonts w:ascii="Arial" w:hAnsi="Arial" w:cs="Arial"/>
+                <w:color w:val="000000" w:themeColor="text1"/>
+              </w:rPr>
+              <w:t>Latitude: Coordenada de latitude da localização do país</w:t>
+            </w:r>
+          </w:p>
+          <w:p>
+            <w:pPr>
+              <w:spacing w:beforeLines="50" w:before="120" w:line="360" w:lineRule="auto"/>
+              <w:jc w:val="both"/>
+              <w:rPr>
+                <w:rFonts w:ascii="Arial" w:hAnsi="Arial" w:cs="Arial"/>
+                <w:color w:val="000000" w:themeColor="text1"/>
+              </w:rPr>
+            </w:pPr>
+            <w:r>
+              <w:rPr>
+                <w:rFonts w:ascii="Arial" w:hAnsi="Arial" w:cs="Arial"/>
+                <w:color w:val="000000" w:themeColor="text1"/>
+              </w:rPr>
+              <w:t>Longitude: coordenada longitudinal da localização do país</w:t>
+            </w:r>
+          </w:p>
+          <w:p>
+            <w:pPr>
+              <w:spacing w:beforeLines="50" w:before="120" w:line="360" w:lineRule="auto"/>
+              <w:jc w:val="both"/>
               <w:rPr>
                 <w:rFonts w:ascii="Arial" w:hAnsi="Arial" w:cs="Arial"/>
                 <w:color w:val="000000" w:themeColor="text1"/>
@@ -606,102 +1750,203 @@
             </w:pPr>
           </w:p>
         </w:tc>
-        <w:bookmarkStart w:id="0" w:name="_GoBack"/>
-        <w:bookmarkEnd w:id="0"/>
       </w:tr>
     </w:tbl>
     <w:p>
       <w:pPr>
         <w:spacing w:line="360" w:lineRule="auto"/>
-        <w:ind w:left="-284"/>
+        <w:ind w:left="142"/>
         <w:jc w:val="both"/>
         <w:rPr>
           <w:rFonts w:ascii="Arial" w:hAnsi="Arial" w:cs="Arial"/>
         </w:rPr>
       </w:pPr>
+      <w:r>
+        <w:rPr>
+          <w:rFonts w:ascii="Arial" w:hAnsi="Arial" w:cs="Arial"/>
+        </w:rPr>
+        <w:lastRenderedPageBreak/>
+        <w:t>Temas a serem explorados:</w:t>
+      </w:r>
     </w:p>
     <w:p>
       <w:pPr>
         <w:spacing w:line="360" w:lineRule="auto"/>
-        <w:ind w:left="-284"/>
+        <w:ind w:left="142"/>
         <w:jc w:val="both"/>
         <w:rPr>
           <w:rFonts w:ascii="Arial" w:hAnsi="Arial" w:cs="Arial"/>
         </w:rPr>
       </w:pPr>
+      <w:r>
+        <w:rPr>
+          <w:rFonts w:ascii="Arial" w:hAnsi="Arial" w:cs="Arial"/>
+        </w:rPr>
+        <w:br w:type="textWrapping" w:clear="all"/>
+        <w:t>Y</w:t>
+      </w:r>
+      <w:r>
+        <w:rPr>
+          <w:rFonts w:ascii="Arial" w:hAnsi="Arial" w:cs="Arial"/>
+        </w:rPr>
+        <w:t xml:space="preserve">ouTube </w:t>
+      </w:r>
+      <w:proofErr w:type="spellStart"/>
+      <w:r>
+        <w:rPr>
+          <w:rFonts w:ascii="Arial" w:hAnsi="Arial" w:cs="Arial"/>
+        </w:rPr>
+        <w:t>Analytics</w:t>
+      </w:r>
+      <w:proofErr w:type="spellEnd"/>
+      <w:r>
+        <w:rPr>
+          <w:rFonts w:ascii="Arial" w:hAnsi="Arial" w:cs="Arial"/>
+        </w:rPr>
+        <w:t>: informações valiosas sobre os fatores de sucesso dos principais canais do YouTube e entenda o que os diferencia dos demais.</w:t>
+      </w:r>
     </w:p>
     <w:p>
       <w:pPr>
         <w:spacing w:line="360" w:lineRule="auto"/>
-        <w:ind w:left="-284"/>
+        <w:ind w:left="142"/>
         <w:jc w:val="both"/>
         <w:rPr>
           <w:rFonts w:ascii="Arial" w:hAnsi="Arial" w:cs="Arial"/>
         </w:rPr>
       </w:pPr>
+      <w:r>
+        <w:rPr>
+          <w:rFonts w:ascii="Arial" w:hAnsi="Arial" w:cs="Arial"/>
+        </w:rPr>
+        <w:t>Estratégia de conteúdo: categorias mais populares e as frequências de upload que repercutem no público.</w:t>
+      </w:r>
     </w:p>
     <w:p>
       <w:pPr>
         <w:spacing w:line="360" w:lineRule="auto"/>
-        <w:ind w:left="-284"/>
+        <w:ind w:left="142"/>
         <w:jc w:val="both"/>
         <w:rPr>
           <w:rFonts w:ascii="Arial" w:hAnsi="Arial" w:cs="Arial"/>
         </w:rPr>
       </w:pPr>
+      <w:r>
+        <w:rPr>
+          <w:rFonts w:ascii="Arial" w:hAnsi="Arial" w:cs="Arial"/>
+        </w:rPr>
+        <w:t>Influenciadores regionais: criadores influentes do YouTube de diferentes países e analise seu impacto em escala global.</w:t>
+      </w:r>
     </w:p>
     <w:p>
       <w:pPr>
         <w:spacing w:line="360" w:lineRule="auto"/>
-        <w:ind w:left="-284"/>
+        <w:ind w:left="142"/>
         <w:jc w:val="both"/>
         <w:rPr>
           <w:rFonts w:ascii="Arial" w:hAnsi="Arial" w:cs="Arial"/>
         </w:rPr>
       </w:pPr>
+      <w:r>
+        <w:rPr>
+          <w:rFonts w:ascii="Arial" w:hAnsi="Arial" w:cs="Arial"/>
+        </w:rPr>
+        <w:lastRenderedPageBreak/>
+        <w:t>Análise de ganhos: explor</w:t>
+      </w:r>
+      <w:r>
+        <w:rPr>
+          <w:rFonts w:ascii="Arial" w:hAnsi="Arial" w:cs="Arial"/>
+        </w:rPr>
+        <w:t>ar</w:t>
+      </w:r>
+      <w:r>
+        <w:rPr>
+          <w:rFonts w:ascii="Arial" w:hAnsi="Arial" w:cs="Arial"/>
+        </w:rPr>
+        <w:t xml:space="preserve"> a correlação entre o desempenho do canal e os ganhos estimados.</w:t>
+      </w:r>
     </w:p>
     <w:p>
       <w:pPr>
         <w:spacing w:line="360" w:lineRule="auto"/>
-        <w:ind w:left="-284"/>
+        <w:ind w:left="142"/>
         <w:jc w:val="both"/>
         <w:rPr>
           <w:rFonts w:ascii="Arial" w:hAnsi="Arial" w:cs="Arial"/>
         </w:rPr>
       </w:pPr>
+      <w:r>
+        <w:rPr>
+          <w:rFonts w:ascii="Arial" w:hAnsi="Arial" w:cs="Arial"/>
+        </w:rPr>
+        <w:t>Visualização geoespacial: visualiz</w:t>
+      </w:r>
+      <w:r>
+        <w:rPr>
+          <w:rFonts w:ascii="Arial" w:hAnsi="Arial" w:cs="Arial"/>
+        </w:rPr>
+        <w:t>ar</w:t>
+      </w:r>
+      <w:r>
+        <w:rPr>
+          <w:rFonts w:ascii="Arial" w:hAnsi="Arial" w:cs="Arial"/>
+        </w:rPr>
+        <w:t xml:space="preserve"> a distribuição de canais de sucesso do YouTube em um mapa mundial e descubra tendências geográficas.</w:t>
+      </w:r>
     </w:p>
     <w:p>
       <w:pPr>
         <w:spacing w:line="360" w:lineRule="auto"/>
-        <w:ind w:left="-284"/>
+        <w:ind w:left="142"/>
         <w:jc w:val="both"/>
         <w:rPr>
           <w:rFonts w:ascii="Arial" w:hAnsi="Arial" w:cs="Arial"/>
         </w:rPr>
       </w:pPr>
-    </w:p>
-    <w:p>
-      <w:pPr>
-        <w:spacing w:line="360" w:lineRule="auto"/>
-        <w:ind w:left="-284"/>
-        <w:jc w:val="both"/>
+      <w:proofErr w:type="spellStart"/>
+      <w:r>
         <w:rPr>
           <w:rFonts w:ascii="Arial" w:hAnsi="Arial" w:cs="Arial"/>
         </w:rPr>
-      </w:pPr>
-    </w:p>
-    <w:p>
-      <w:pPr>
-        <w:spacing w:line="360" w:lineRule="auto"/>
-        <w:ind w:left="-284"/>
-        <w:jc w:val="both"/>
+        <w:t>Trending</w:t>
+      </w:r>
+      <w:proofErr w:type="spellEnd"/>
+      <w:r>
         <w:rPr>
           <w:rFonts w:ascii="Arial" w:hAnsi="Arial" w:cs="Arial"/>
         </w:rPr>
-      </w:pPr>
+        <w:t xml:space="preserve"> </w:t>
+      </w:r>
+      <w:proofErr w:type="spellStart"/>
+      <w:r>
+        <w:rPr>
+          <w:rFonts w:ascii="Arial" w:hAnsi="Arial" w:cs="Arial"/>
+        </w:rPr>
+        <w:t>Topics</w:t>
+      </w:r>
+      <w:proofErr w:type="spellEnd"/>
+      <w:r>
+        <w:rPr>
+          <w:rFonts w:ascii="Arial" w:hAnsi="Arial" w:cs="Arial"/>
+        </w:rPr>
+        <w:t>: investig</w:t>
+      </w:r>
+      <w:r>
+        <w:rPr>
+          <w:rFonts w:ascii="Arial" w:hAnsi="Arial" w:cs="Arial"/>
+        </w:rPr>
+        <w:t>ar</w:t>
+      </w:r>
+      <w:r>
+        <w:rPr>
+          <w:rFonts w:ascii="Arial" w:hAnsi="Arial" w:cs="Arial"/>
+        </w:rPr>
+        <w:t xml:space="preserve"> como certas categorias ganham popularidade ao longo do tempo e se correlacionam com eventos mundiais</w:t>
+      </w:r>
     </w:p>
     <w:sectPr>
-      <w:headerReference w:type="default" r:id="rId8"/>
+      <w:headerReference w:type="default" r:id="rId9"/>
       <w:pgSz w:w="11906" w:h="16838"/>
       <w:pgMar w:top="1417" w:right="1701" w:bottom="1417" w:left="1701" w:header="142" w:footer="708" w:gutter="0"/>
       <w:cols w:space="708"/>
@@ -1385,6 +2630,61 @@
       <w:u w:val="single"/>
     </w:rPr>
   </w:style>
+  <w:style w:type="paragraph" w:styleId="Pr-formataoHTML">
+    <w:name w:val="HTML Preformatted"/>
+    <w:basedOn w:val="Normal"/>
+    <w:link w:val="Pr-formataoHTMLChar"/>
+    <w:uiPriority w:val="99"/>
+    <w:semiHidden/>
+    <w:unhideWhenUsed/>
+    <w:rsid w:val="00F726AA"/>
+    <w:pPr>
+      <w:tabs>
+        <w:tab w:val="left" w:pos="916"/>
+        <w:tab w:val="left" w:pos="1832"/>
+        <w:tab w:val="left" w:pos="2748"/>
+        <w:tab w:val="left" w:pos="3664"/>
+        <w:tab w:val="left" w:pos="4580"/>
+        <w:tab w:val="left" w:pos="5496"/>
+        <w:tab w:val="left" w:pos="6412"/>
+        <w:tab w:val="left" w:pos="7328"/>
+        <w:tab w:val="left" w:pos="8244"/>
+        <w:tab w:val="left" w:pos="9160"/>
+        <w:tab w:val="left" w:pos="10076"/>
+        <w:tab w:val="left" w:pos="10992"/>
+        <w:tab w:val="left" w:pos="11908"/>
+        <w:tab w:val="left" w:pos="12824"/>
+        <w:tab w:val="left" w:pos="13740"/>
+        <w:tab w:val="left" w:pos="14656"/>
+      </w:tabs>
+      <w:spacing w:after="0" w:line="240" w:lineRule="auto"/>
+    </w:pPr>
+    <w:rPr>
+      <w:rFonts w:ascii="Courier New" w:eastAsia="Times New Roman" w:hAnsi="Courier New" w:cs="Courier New"/>
+      <w:sz w:val="20"/>
+      <w:szCs w:val="20"/>
+      <w:lang w:eastAsia="pt-BR"/>
+    </w:rPr>
+  </w:style>
+  <w:style w:type="character" w:customStyle="1" w:styleId="Pr-formataoHTMLChar">
+    <w:name w:val="Pré-formatação HTML Char"/>
+    <w:basedOn w:val="Fontepargpadro"/>
+    <w:link w:val="Pr-formataoHTML"/>
+    <w:uiPriority w:val="99"/>
+    <w:semiHidden/>
+    <w:rsid w:val="00F726AA"/>
+    <w:rPr>
+      <w:rFonts w:ascii="Courier New" w:eastAsia="Times New Roman" w:hAnsi="Courier New" w:cs="Courier New"/>
+      <w:sz w:val="20"/>
+      <w:szCs w:val="20"/>
+      <w:lang w:eastAsia="pt-BR"/>
+    </w:rPr>
+  </w:style>
+  <w:style w:type="character" w:customStyle="1" w:styleId="y2iqfc">
+    <w:name w:val="y2iqfc"/>
+    <w:basedOn w:val="Fontepargpadro"/>
+    <w:rsid w:val="00F726AA"/>
+  </w:style>
 </w:styles>
 </file>
 
@@ -1678,7 +2978,7 @@
 </file>
 
 <file path=customXml/itemProps1.xml><?xml version="1.0" encoding="utf-8"?>
-<ds:datastoreItem xmlns:ds="http://schemas.openxmlformats.org/officeDocument/2006/customXml" ds:itemID="{92BCD589-8C99-4064-8B3E-4C444BF59343}">
+<ds:datastoreItem xmlns:ds="http://schemas.openxmlformats.org/officeDocument/2006/customXml" ds:itemID="{8A3F74FF-63FC-43B7-9BFD-5EAD6DA964BD}">
   <ds:schemaRefs>
     <ds:schemaRef ds:uri="http://schemas.openxmlformats.org/officeDocument/2006/bibliography"/>
   </ds:schemaRefs>

</xml_diff>